<commit_message>
Adding declaration of authorship
</commit_message>
<xml_diff>
--- a/f20dv_report3.docx
+++ b/f20dv_report3.docx
@@ -564,6 +564,867 @@
         </w:p>
       </w:sdtContent>
     </w:sdt>
+    <w:tbl>
+      <w:tblPr>
+        <w:tblStyle w:val="TableGrid"/>
+        <w:tblW w:w="0" w:type="auto"/>
+        <w:tblLook w:val="04A0" w:firstRow="1" w:lastRow="0" w:firstColumn="1" w:lastColumn="0" w:noHBand="0" w:noVBand="1"/>
+      </w:tblPr>
+      <w:tblGrid>
+        <w:gridCol w:w="2844"/>
+        <w:gridCol w:w="6172"/>
+      </w:tblGrid>
+      <w:tr>
+        <w:trPr>
+          <w:trHeight w:val="699"/>
+        </w:trPr>
+        <w:tc>
+          <w:tcPr>
+            <w:tcW w:w="3114" w:type="dxa"/>
+            <w:vAlign w:val="center"/>
+          </w:tcPr>
+          <w:p>
+            <w:pPr>
+              <w:spacing w:before="120" w:after="120"/>
+              <w:rPr>
+                <w:rFonts w:ascii="Arial" w:hAnsi="Arial" w:cs="Arial"/>
+                <w:b/>
+                <w:bCs/>
+                <w:color w:val="0070C0"/>
+                <w:szCs w:val="24"/>
+              </w:rPr>
+            </w:pPr>
+            <w:r>
+              <w:rPr>
+                <w:rFonts w:ascii="Arial" w:hAnsi="Arial" w:cs="Arial"/>
+                <w:b/>
+                <w:bCs/>
+                <w:sz w:val="22"/>
+              </w:rPr>
+              <w:lastRenderedPageBreak/>
+              <w:t>Course code and name:</w:t>
+            </w:r>
+          </w:p>
+        </w:tc>
+        <w:tc>
+          <w:tcPr>
+            <w:tcW w:w="7223" w:type="dxa"/>
+            <w:vAlign w:val="center"/>
+          </w:tcPr>
+          <w:p>
+            <w:pPr>
+              <w:spacing w:before="120" w:after="120"/>
+              <w:ind w:left="35"/>
+              <w:rPr>
+                <w:rFonts w:ascii="Arial" w:hAnsi="Arial" w:cs="Arial"/>
+                <w:color w:val="0070C0"/>
+                <w:szCs w:val="24"/>
+              </w:rPr>
+            </w:pPr>
+            <w:r>
+              <w:rPr>
+                <w:rFonts w:ascii="Arial" w:hAnsi="Arial" w:cs="Arial"/>
+                <w:color w:val="0070C0"/>
+                <w:szCs w:val="24"/>
+              </w:rPr>
+              <w:t>F20DV Data Visualization and Analytics</w:t>
+            </w:r>
+          </w:p>
+        </w:tc>
+      </w:tr>
+      <w:tr>
+        <w:tc>
+          <w:tcPr>
+            <w:tcW w:w="3114" w:type="dxa"/>
+            <w:vAlign w:val="center"/>
+          </w:tcPr>
+          <w:p>
+            <w:pPr>
+              <w:spacing w:before="120" w:after="120"/>
+              <w:rPr>
+                <w:rFonts w:ascii="Arial" w:hAnsi="Arial" w:cs="Arial"/>
+                <w:b/>
+                <w:bCs/>
+                <w:szCs w:val="24"/>
+              </w:rPr>
+            </w:pPr>
+            <w:r>
+              <w:rPr>
+                <w:rFonts w:ascii="Arial" w:hAnsi="Arial" w:cs="Arial"/>
+                <w:b/>
+                <w:bCs/>
+                <w:szCs w:val="24"/>
+              </w:rPr>
+              <w:t>Type of assessment:</w:t>
+            </w:r>
+          </w:p>
+        </w:tc>
+        <w:tc>
+          <w:tcPr>
+            <w:tcW w:w="7223" w:type="dxa"/>
+            <w:vAlign w:val="center"/>
+          </w:tcPr>
+          <w:p>
+            <w:pPr>
+              <w:spacing w:before="120" w:after="120"/>
+              <w:rPr>
+                <w:rFonts w:ascii="Arial" w:hAnsi="Arial" w:cs="Arial"/>
+                <w:b/>
+                <w:bCs/>
+                <w:szCs w:val="24"/>
+              </w:rPr>
+            </w:pPr>
+            <w:r>
+              <w:rPr>
+                <w:rFonts w:ascii="Arial" w:hAnsi="Arial" w:cs="Arial"/>
+                <w:b/>
+                <w:bCs/>
+                <w:szCs w:val="24"/>
+              </w:rPr>
+              <w:t xml:space="preserve">Individual </w:t>
+            </w:r>
+          </w:p>
+        </w:tc>
+      </w:tr>
+      <w:tr>
+        <w:tc>
+          <w:tcPr>
+            <w:tcW w:w="3114" w:type="dxa"/>
+            <w:vAlign w:val="center"/>
+          </w:tcPr>
+          <w:p>
+            <w:pPr>
+              <w:spacing w:before="120" w:after="120"/>
+              <w:rPr>
+                <w:rFonts w:ascii="Arial" w:hAnsi="Arial" w:cs="Arial"/>
+                <w:b/>
+                <w:bCs/>
+                <w:color w:val="0070C0"/>
+                <w:szCs w:val="24"/>
+              </w:rPr>
+            </w:pPr>
+            <w:r>
+              <w:rPr>
+                <w:rFonts w:ascii="Arial" w:hAnsi="Arial" w:cs="Arial"/>
+                <w:b/>
+                <w:bCs/>
+                <w:szCs w:val="24"/>
+              </w:rPr>
+              <w:t>Coursework Title:</w:t>
+            </w:r>
+            <w:r>
+              <w:rPr>
+                <w:rFonts w:ascii="Arial" w:hAnsi="Arial" w:cs="Arial"/>
+                <w:b/>
+                <w:bCs/>
+                <w:szCs w:val="24"/>
+              </w:rPr>
+              <w:tab/>
+            </w:r>
+          </w:p>
+        </w:tc>
+        <w:tc>
+          <w:tcPr>
+            <w:tcW w:w="7223" w:type="dxa"/>
+            <w:vAlign w:val="center"/>
+          </w:tcPr>
+          <w:p>
+            <w:pPr>
+              <w:spacing w:before="120" w:after="120"/>
+              <w:rPr>
+                <w:rFonts w:ascii="Arial" w:hAnsi="Arial" w:cs="Arial"/>
+                <w:color w:val="595959" w:themeColor="text1" w:themeTint="A6"/>
+              </w:rPr>
+            </w:pPr>
+            <w:r>
+              <w:rPr>
+                <w:rFonts w:ascii="Arial" w:hAnsi="Arial" w:cs="Arial"/>
+                <w:color w:val="595959" w:themeColor="text1" w:themeTint="A6"/>
+              </w:rPr>
+              <w:t>Lab3</w:t>
+            </w:r>
+          </w:p>
+        </w:tc>
+      </w:tr>
+      <w:tr>
+        <w:tc>
+          <w:tcPr>
+            <w:tcW w:w="3114" w:type="dxa"/>
+            <w:vAlign w:val="center"/>
+          </w:tcPr>
+          <w:p>
+            <w:pPr>
+              <w:spacing w:before="120" w:after="120"/>
+              <w:rPr>
+                <w:rFonts w:ascii="Arial" w:hAnsi="Arial" w:cs="Arial"/>
+                <w:b/>
+                <w:bCs/>
+                <w:color w:val="595959" w:themeColor="text1" w:themeTint="A6"/>
+                <w:szCs w:val="24"/>
+              </w:rPr>
+            </w:pPr>
+            <w:r>
+              <w:rPr>
+                <w:rFonts w:ascii="Arial" w:hAnsi="Arial" w:cs="Arial"/>
+                <w:b/>
+                <w:bCs/>
+                <w:color w:val="595959" w:themeColor="text1" w:themeTint="A6"/>
+                <w:szCs w:val="24"/>
+              </w:rPr>
+              <w:t>Student Name:</w:t>
+            </w:r>
+            <w:r>
+              <w:rPr>
+                <w:rFonts w:ascii="Arial" w:hAnsi="Arial" w:cs="Arial"/>
+                <w:b/>
+                <w:bCs/>
+                <w:color w:val="595959" w:themeColor="text1" w:themeTint="A6"/>
+                <w:szCs w:val="24"/>
+              </w:rPr>
+              <w:tab/>
+            </w:r>
+          </w:p>
+        </w:tc>
+        <w:tc>
+          <w:tcPr>
+            <w:tcW w:w="7223" w:type="dxa"/>
+            <w:vAlign w:val="center"/>
+          </w:tcPr>
+          <w:p>
+            <w:pPr>
+              <w:spacing w:before="120" w:after="120"/>
+              <w:rPr>
+                <w:rFonts w:ascii="Arial" w:hAnsi="Arial" w:cs="Arial"/>
+                <w:color w:val="595959" w:themeColor="text1" w:themeTint="A6"/>
+              </w:rPr>
+            </w:pPr>
+            <w:r>
+              <w:rPr>
+                <w:rFonts w:ascii="Arial" w:hAnsi="Arial" w:cs="Arial"/>
+                <w:color w:val="595959" w:themeColor="text1" w:themeTint="A6"/>
+              </w:rPr>
+              <w:t>Cameron Douglas</w:t>
+            </w:r>
+          </w:p>
+        </w:tc>
+      </w:tr>
+      <w:tr>
+        <w:trPr>
+          <w:trHeight w:val="468"/>
+        </w:trPr>
+        <w:tc>
+          <w:tcPr>
+            <w:tcW w:w="3114" w:type="dxa"/>
+            <w:vAlign w:val="center"/>
+          </w:tcPr>
+          <w:p>
+            <w:pPr>
+              <w:spacing w:before="120" w:after="120"/>
+              <w:contextualSpacing/>
+              <w:rPr>
+                <w:rFonts w:ascii="Arial" w:hAnsi="Arial" w:cs="Arial"/>
+                <w:b/>
+                <w:bCs/>
+                <w:color w:val="595959" w:themeColor="text1" w:themeTint="A6"/>
+                <w:szCs w:val="24"/>
+              </w:rPr>
+            </w:pPr>
+            <w:r>
+              <w:rPr>
+                <w:rFonts w:ascii="Arial" w:hAnsi="Arial" w:cs="Arial"/>
+                <w:b/>
+                <w:bCs/>
+                <w:color w:val="595959" w:themeColor="text1" w:themeTint="A6"/>
+                <w:szCs w:val="24"/>
+              </w:rPr>
+              <w:t>Student ID Number:</w:t>
+            </w:r>
+          </w:p>
+        </w:tc>
+        <w:tc>
+          <w:tcPr>
+            <w:tcW w:w="7223" w:type="dxa"/>
+            <w:vAlign w:val="center"/>
+          </w:tcPr>
+          <w:p>
+            <w:pPr>
+              <w:spacing w:before="120" w:after="120"/>
+              <w:contextualSpacing/>
+              <w:rPr>
+                <w:rFonts w:ascii="Arial" w:hAnsi="Arial" w:cs="Arial"/>
+                <w:color w:val="595959" w:themeColor="text1" w:themeTint="A6"/>
+              </w:rPr>
+            </w:pPr>
+            <w:r>
+              <w:rPr>
+                <w:rFonts w:ascii="Arial" w:hAnsi="Arial" w:cs="Arial"/>
+                <w:color w:val="595959" w:themeColor="text1" w:themeTint="A6"/>
+              </w:rPr>
+              <w:t>H00295794</w:t>
+            </w:r>
+          </w:p>
+        </w:tc>
+      </w:tr>
+    </w:tbl>
+    <w:p>
+      <w:pPr>
+        <w:spacing w:after="0" w:line="240" w:lineRule="auto"/>
+        <w:contextualSpacing/>
+        <w:rPr>
+          <w:rFonts w:ascii="Arial" w:hAnsi="Arial" w:cs="Arial"/>
+          <w:color w:val="C00000"/>
+          <w:sz w:val="28"/>
+          <w:szCs w:val="28"/>
+        </w:rPr>
+      </w:pPr>
+    </w:p>
+    <w:p>
+      <w:pPr>
+        <w:spacing w:after="0" w:line="240" w:lineRule="auto"/>
+        <w:contextualSpacing/>
+        <w:rPr>
+          <w:rFonts w:ascii="Arial" w:hAnsi="Arial" w:cs="Arial"/>
+          <w:color w:val="C00000"/>
+          <w:sz w:val="28"/>
+          <w:szCs w:val="28"/>
+        </w:rPr>
+      </w:pPr>
+    </w:p>
+    <w:tbl>
+      <w:tblPr>
+        <w:tblStyle w:val="TableGrid"/>
+        <w:tblW w:w="0" w:type="auto"/>
+        <w:tblLook w:val="04A0" w:firstRow="1" w:lastRow="0" w:firstColumn="1" w:lastColumn="0" w:noHBand="0" w:noVBand="1"/>
+      </w:tblPr>
+      <w:tblGrid>
+        <w:gridCol w:w="9016"/>
+      </w:tblGrid>
+      <w:tr>
+        <w:tc>
+          <w:tcPr>
+            <w:tcW w:w="10337" w:type="dxa"/>
+          </w:tcPr>
+          <w:p>
+            <w:pPr>
+              <w:contextualSpacing/>
+              <w:rPr>
+                <w:rFonts w:ascii="Arial" w:hAnsi="Arial" w:cs="Arial"/>
+                <w:b/>
+                <w:color w:val="C00000"/>
+                <w:sz w:val="28"/>
+                <w:szCs w:val="28"/>
+              </w:rPr>
+            </w:pPr>
+            <w:r>
+              <w:rPr>
+                <w:rFonts w:ascii="Arial" w:hAnsi="Arial" w:cs="Arial"/>
+                <w:b/>
+                <w:color w:val="C00000"/>
+                <w:szCs w:val="24"/>
+              </w:rPr>
+              <w:t xml:space="preserve">Declaration of authorship.  </w:t>
+            </w:r>
+            <w:r>
+              <w:rPr>
+                <w:rFonts w:ascii="Arial" w:hAnsi="Arial" w:cs="Arial"/>
+                <w:b/>
+                <w:bCs/>
+                <w:szCs w:val="24"/>
+              </w:rPr>
+              <w:t>By signing this form:</w:t>
+            </w:r>
+          </w:p>
+          <w:p>
+            <w:pPr>
+              <w:contextualSpacing/>
+              <w:rPr>
+                <w:rFonts w:ascii="Arial" w:hAnsi="Arial" w:cs="Arial"/>
+                <w:szCs w:val="24"/>
+              </w:rPr>
+            </w:pPr>
+          </w:p>
+          <w:p>
+            <w:pPr>
+              <w:pStyle w:val="ListParagraph"/>
+              <w:numPr>
+                <w:ilvl w:val="0"/>
+                <w:numId w:val="1"/>
+              </w:numPr>
+              <w:autoSpaceDE w:val="0"/>
+              <w:autoSpaceDN w:val="0"/>
+              <w:adjustRightInd w:val="0"/>
+              <w:spacing w:line="264" w:lineRule="auto"/>
+              <w:ind w:left="360"/>
+              <w:rPr>
+                <w:rFonts w:ascii="Arial" w:hAnsi="Arial" w:cs="Arial"/>
+                <w:iCs/>
+                <w:sz w:val="24"/>
+                <w:szCs w:val="24"/>
+              </w:rPr>
+            </w:pPr>
+            <w:r>
+              <w:rPr>
+                <w:rFonts w:ascii="Arial" w:hAnsi="Arial" w:cs="Arial"/>
+                <w:b/>
+                <w:bCs/>
+                <w:iCs/>
+                <w:sz w:val="24"/>
+                <w:szCs w:val="24"/>
+              </w:rPr>
+              <w:t xml:space="preserve">I declare </w:t>
+            </w:r>
+            <w:r>
+              <w:rPr>
+                <w:rFonts w:ascii="Arial" w:hAnsi="Arial" w:cs="Arial"/>
+                <w:iCs/>
+                <w:sz w:val="24"/>
+                <w:szCs w:val="24"/>
+              </w:rPr>
+              <w:t>that the work I have submitted for individual assessment OR the work I have contributed to a group assessment, is entirely my own.</w:t>
+            </w:r>
+            <w:r>
+              <w:rPr>
+                <w:rFonts w:ascii="Arial" w:hAnsi="Arial" w:cs="Arial"/>
+                <w:iCs/>
+                <w:sz w:val="24"/>
+                <w:szCs w:val="24"/>
+              </w:rPr>
+              <w:t xml:space="preserve">  I have NOT taken the ideas, writings or inventions of another person and used these as if they were my own.  </w:t>
+            </w:r>
+            <w:r>
+              <w:rPr>
+                <w:rFonts w:ascii="Arial" w:hAnsi="Arial" w:cs="Arial"/>
+                <w:iCs/>
+                <w:sz w:val="24"/>
+                <w:szCs w:val="24"/>
+              </w:rPr>
+              <w:t>My</w:t>
+            </w:r>
+            <w:r>
+              <w:rPr>
+                <w:rFonts w:ascii="Arial" w:hAnsi="Arial" w:cs="Arial"/>
+                <w:iCs/>
+                <w:sz w:val="24"/>
+                <w:szCs w:val="24"/>
+              </w:rPr>
+              <w:t xml:space="preserve"> submission</w:t>
+            </w:r>
+            <w:r>
+              <w:rPr>
+                <w:rFonts w:ascii="Arial" w:hAnsi="Arial" w:cs="Arial"/>
+                <w:iCs/>
+                <w:sz w:val="24"/>
+                <w:szCs w:val="24"/>
+              </w:rPr>
+              <w:t xml:space="preserve"> or my contribution to a group submission</w:t>
+            </w:r>
+            <w:r>
+              <w:rPr>
+                <w:rFonts w:ascii="Arial" w:hAnsi="Arial" w:cs="Arial"/>
+                <w:iCs/>
+                <w:sz w:val="24"/>
+                <w:szCs w:val="24"/>
+              </w:rPr>
+              <w:t xml:space="preserve"> is expressed in my own words. Any uses made within this work of the ideas, writings or inventions of others, or of any existing sources of information (books, journals, websites, etc.) are properly acknowledged and listed in the references and/or acknowledgements section.</w:t>
+            </w:r>
+          </w:p>
+          <w:p>
+            <w:pPr>
+              <w:autoSpaceDE w:val="0"/>
+              <w:autoSpaceDN w:val="0"/>
+              <w:adjustRightInd w:val="0"/>
+              <w:spacing w:line="264" w:lineRule="auto"/>
+              <w:contextualSpacing/>
+              <w:rPr>
+                <w:rFonts w:ascii="Arial" w:hAnsi="Arial" w:cs="Arial"/>
+                <w:iCs/>
+                <w:szCs w:val="24"/>
+              </w:rPr>
+            </w:pPr>
+          </w:p>
+          <w:p>
+            <w:pPr>
+              <w:pStyle w:val="ListParagraph"/>
+              <w:numPr>
+                <w:ilvl w:val="0"/>
+                <w:numId w:val="1"/>
+              </w:numPr>
+              <w:spacing w:line="264" w:lineRule="auto"/>
+              <w:ind w:left="360"/>
+              <w:rPr>
+                <w:rFonts w:ascii="Arial" w:hAnsi="Arial" w:cs="Arial"/>
+                <w:iCs/>
+                <w:sz w:val="24"/>
+                <w:szCs w:val="24"/>
+              </w:rPr>
+            </w:pPr>
+            <w:r>
+              <w:rPr>
+                <w:rFonts w:ascii="Arial" w:hAnsi="Arial" w:cs="Arial"/>
+                <w:iCs/>
+                <w:sz w:val="24"/>
+                <w:szCs w:val="24"/>
+              </w:rPr>
+              <w:t xml:space="preserve">I confirm that I have read, understood and followed the University’s Regulations on plagiarism as published on the </w:t>
+            </w:r>
+            <w:hyperlink r:id="rId6" w:history="1">
+              <w:r>
+                <w:rPr>
+                  <w:rStyle w:val="Hyperlink"/>
+                  <w:rFonts w:ascii="Arial" w:hAnsi="Arial" w:cs="Arial"/>
+                  <w:iCs/>
+                  <w:color w:val="4472C4" w:themeColor="accent1"/>
+                  <w:sz w:val="24"/>
+                  <w:szCs w:val="24"/>
+                </w:rPr>
+                <w:t>University’s website</w:t>
+              </w:r>
+            </w:hyperlink>
+            <w:r>
+              <w:rPr>
+                <w:rFonts w:ascii="Arial" w:hAnsi="Arial" w:cs="Arial"/>
+                <w:iCs/>
+                <w:sz w:val="24"/>
+                <w:szCs w:val="24"/>
+              </w:rPr>
+              <w:t>, and that I am aware of the penalties that I will face should I not adhere to the University Regulations.</w:t>
+            </w:r>
+          </w:p>
+          <w:p>
+            <w:pPr>
+              <w:autoSpaceDE w:val="0"/>
+              <w:autoSpaceDN w:val="0"/>
+              <w:adjustRightInd w:val="0"/>
+              <w:spacing w:line="264" w:lineRule="auto"/>
+              <w:contextualSpacing/>
+              <w:rPr>
+                <w:rFonts w:ascii="Arial" w:hAnsi="Arial" w:cs="Arial"/>
+                <w:iCs/>
+                <w:szCs w:val="24"/>
+              </w:rPr>
+            </w:pPr>
+          </w:p>
+          <w:p>
+            <w:pPr>
+              <w:pStyle w:val="ListParagraph"/>
+              <w:numPr>
+                <w:ilvl w:val="0"/>
+                <w:numId w:val="1"/>
+              </w:numPr>
+              <w:autoSpaceDE w:val="0"/>
+              <w:autoSpaceDN w:val="0"/>
+              <w:adjustRightInd w:val="0"/>
+              <w:spacing w:line="264" w:lineRule="auto"/>
+              <w:ind w:left="360"/>
+              <w:rPr>
+                <w:rFonts w:ascii="Arial" w:hAnsi="Arial" w:cs="Arial"/>
+                <w:iCs/>
+                <w:sz w:val="24"/>
+                <w:szCs w:val="24"/>
+              </w:rPr>
+            </w:pPr>
+            <w:r>
+              <w:rPr>
+                <w:rFonts w:ascii="Arial" w:hAnsi="Arial" w:cs="Arial"/>
+                <w:iCs/>
+                <w:sz w:val="24"/>
+                <w:szCs w:val="24"/>
+              </w:rPr>
+              <w:t xml:space="preserve">I confirm that I have read, understood and avoided the different types of plagiarism explained in the University guidance on </w:t>
+            </w:r>
+            <w:hyperlink r:id="rId7" w:history="1">
+              <w:r>
+                <w:rPr>
+                  <w:rStyle w:val="Hyperlink"/>
+                  <w:rFonts w:ascii="Arial" w:hAnsi="Arial" w:cs="Arial"/>
+                  <w:iCs/>
+                  <w:sz w:val="24"/>
+                  <w:szCs w:val="24"/>
+                </w:rPr>
+                <w:t>Academic Integrity and Plagiarism</w:t>
+              </w:r>
+            </w:hyperlink>
+          </w:p>
+          <w:p>
+            <w:pPr>
+              <w:autoSpaceDE w:val="0"/>
+              <w:autoSpaceDN w:val="0"/>
+              <w:adjustRightInd w:val="0"/>
+              <w:contextualSpacing/>
+              <w:rPr>
+                <w:rFonts w:ascii="Arial" w:hAnsi="Arial" w:cs="Arial"/>
+                <w:i/>
+              </w:rPr>
+            </w:pPr>
+          </w:p>
+          <w:p>
+            <w:pPr>
+              <w:autoSpaceDE w:val="0"/>
+              <w:autoSpaceDN w:val="0"/>
+              <w:adjustRightInd w:val="0"/>
+              <w:contextualSpacing/>
+              <w:rPr>
+                <w:rFonts w:ascii="Arial" w:hAnsi="Arial" w:cs="Arial"/>
+                <w:i/>
+                <w:szCs w:val="24"/>
+              </w:rPr>
+            </w:pPr>
+            <w:r>
+              <w:rPr>
+                <w:rFonts w:ascii="Arial" w:hAnsi="Arial" w:cs="Arial"/>
+                <w:b/>
+                <w:iCs/>
+                <w:szCs w:val="24"/>
+              </w:rPr>
+              <w:t>Student Signature</w:t>
+            </w:r>
+            <w:r>
+              <w:rPr>
+                <w:rFonts w:ascii="Arial" w:hAnsi="Arial" w:cs="Arial"/>
+                <w:bCs/>
+                <w:i/>
+                <w:szCs w:val="24"/>
+              </w:rPr>
+              <w:t xml:space="preserve"> (type your name):</w:t>
+            </w:r>
+            <w:r>
+              <w:rPr>
+                <w:rFonts w:ascii="Arial" w:hAnsi="Arial" w:cs="Arial"/>
+                <w:i/>
+                <w:szCs w:val="24"/>
+              </w:rPr>
+              <w:t xml:space="preserve">    </w:t>
+            </w:r>
+            <w:sdt>
+              <w:sdtPr>
+                <w:rPr>
+                  <w:rFonts w:ascii="Arial" w:hAnsi="Arial" w:cs="Arial"/>
+                  <w:i/>
+                  <w:szCs w:val="24"/>
+                </w:rPr>
+                <w:id w:val="-428355483"/>
+                <w:placeholder>
+                  <w:docPart w:val="F1FE63E1B55A428FA6A36F5873261515"/>
+                </w:placeholder>
+              </w:sdtPr>
+              <w:sdtEndPr/>
+              <w:sdtContent>
+                <w:r>
+                  <w:rPr>
+                    <w:rFonts w:ascii="Arial" w:hAnsi="Arial" w:cs="Arial"/>
+                    <w:i/>
+                    <w:szCs w:val="24"/>
+                  </w:rPr>
+                  <w:t>Cameron Douglas</w:t>
+                </w:r>
+              </w:sdtContent>
+            </w:sdt>
+          </w:p>
+          <w:p>
+            <w:pPr>
+              <w:contextualSpacing/>
+              <w:rPr>
+                <w:rFonts w:ascii="Arial" w:hAnsi="Arial" w:cs="Arial"/>
+                <w:i/>
+                <w:szCs w:val="24"/>
+              </w:rPr>
+            </w:pPr>
+          </w:p>
+          <w:p>
+            <w:pPr>
+              <w:contextualSpacing/>
+              <w:rPr>
+                <w:rFonts w:ascii="Arial" w:hAnsi="Arial" w:cs="Arial"/>
+                <w:color w:val="C00000"/>
+                <w:sz w:val="32"/>
+                <w:szCs w:val="32"/>
+              </w:rPr>
+            </w:pPr>
+            <w:r>
+              <w:rPr>
+                <w:rFonts w:ascii="Arial" w:hAnsi="Arial" w:cs="Arial"/>
+                <w:b/>
+                <w:bCs/>
+                <w:iCs/>
+                <w:szCs w:val="24"/>
+              </w:rPr>
+              <w:t>Date</w:t>
+            </w:r>
+            <w:r>
+              <w:rPr>
+                <w:rFonts w:ascii="Arial" w:hAnsi="Arial" w:cs="Arial"/>
+                <w:iCs/>
+                <w:szCs w:val="24"/>
+              </w:rPr>
+              <w:t>:</w:t>
+            </w:r>
+            <w:r>
+              <w:rPr>
+                <w:rFonts w:ascii="Arial" w:hAnsi="Arial" w:cs="Arial"/>
+                <w:i/>
+                <w:szCs w:val="24"/>
+              </w:rPr>
+              <w:t xml:space="preserve">  </w:t>
+            </w:r>
+            <w:sdt>
+              <w:sdtPr>
+                <w:rPr>
+                  <w:rFonts w:ascii="Arial" w:hAnsi="Arial" w:cs="Arial"/>
+                  <w:i/>
+                  <w:szCs w:val="24"/>
+                </w:rPr>
+                <w:id w:val="993376575"/>
+                <w:placeholder>
+                  <w:docPart w:val="E4C953CF9EF44B0896F009E78CA58E95"/>
+                </w:placeholder>
+                <w:date w:fullDate="2022-03-19T00:00:00Z">
+                  <w:dateFormat w:val="dd/MM/yyyy"/>
+                  <w:lid w:val="en-GB"/>
+                  <w:storeMappedDataAs w:val="dateTime"/>
+                  <w:calendar w:val="gregorian"/>
+                </w:date>
+              </w:sdtPr>
+              <w:sdtEndPr/>
+              <w:sdtContent>
+                <w:r>
+                  <w:rPr>
+                    <w:rFonts w:ascii="Arial" w:hAnsi="Arial" w:cs="Arial"/>
+                    <w:i/>
+                    <w:szCs w:val="24"/>
+                  </w:rPr>
+                  <w:t>19/03/2022</w:t>
+                </w:r>
+              </w:sdtContent>
+            </w:sdt>
+          </w:p>
+          <w:p>
+            <w:pPr>
+              <w:contextualSpacing/>
+              <w:rPr>
+                <w:rFonts w:ascii="Arial" w:hAnsi="Arial" w:cs="Arial"/>
+                <w:color w:val="C00000"/>
+                <w:sz w:val="28"/>
+                <w:szCs w:val="28"/>
+              </w:rPr>
+            </w:pPr>
+          </w:p>
+        </w:tc>
+      </w:tr>
+    </w:tbl>
+    <w:p>
+      <w:pPr>
+        <w:spacing w:after="0" w:line="240" w:lineRule="auto"/>
+        <w:contextualSpacing/>
+        <w:rPr>
+          <w:rFonts w:ascii="Arial" w:hAnsi="Arial" w:cs="Arial"/>
+          <w:color w:val="C00000"/>
+          <w:sz w:val="28"/>
+          <w:szCs w:val="28"/>
+        </w:rPr>
+      </w:pPr>
+    </w:p>
+    <w:p>
+      <w:pPr>
+        <w:spacing w:after="0" w:line="240" w:lineRule="auto"/>
+        <w:contextualSpacing/>
+        <w:jc w:val="center"/>
+        <w:rPr>
+          <w:rFonts w:ascii="Arial" w:hAnsi="Arial" w:cs="Arial"/>
+          <w:iCs/>
+          <w:szCs w:val="24"/>
+        </w:rPr>
+      </w:pPr>
+      <w:r>
+        <w:rPr>
+          <w:rFonts w:ascii="Arial" w:hAnsi="Arial" w:cs="Arial"/>
+          <w:iCs/>
+          <w:szCs w:val="24"/>
+        </w:rPr>
+        <w:t xml:space="preserve">Copy this page and </w:t>
+      </w:r>
+      <w:r>
+        <w:rPr>
+          <w:rFonts w:ascii="Arial" w:hAnsi="Arial" w:cs="Arial"/>
+          <w:iCs/>
+          <w:szCs w:val="24"/>
+        </w:rPr>
+        <w:t xml:space="preserve">insert it into </w:t>
+      </w:r>
+      <w:r>
+        <w:rPr>
+          <w:rFonts w:ascii="Arial" w:hAnsi="Arial" w:cs="Arial"/>
+          <w:iCs/>
+          <w:szCs w:val="24"/>
+        </w:rPr>
+        <w:t>your coursework file in front of your title page.</w:t>
+      </w:r>
+      <w:r>
+        <w:rPr>
+          <w:rFonts w:ascii="Arial" w:hAnsi="Arial" w:cs="Arial"/>
+          <w:iCs/>
+          <w:szCs w:val="24"/>
+        </w:rPr>
+        <w:t xml:space="preserve"> </w:t>
+      </w:r>
+    </w:p>
+    <w:p>
+      <w:pPr>
+        <w:spacing w:after="0" w:line="240" w:lineRule="auto"/>
+        <w:contextualSpacing/>
+        <w:jc w:val="center"/>
+        <w:rPr>
+          <w:rFonts w:ascii="Arial" w:hAnsi="Arial" w:cs="Arial"/>
+          <w:iCs/>
+          <w:szCs w:val="24"/>
+        </w:rPr>
+      </w:pPr>
+      <w:r>
+        <w:rPr>
+          <w:rFonts w:ascii="Arial" w:hAnsi="Arial" w:cs="Arial"/>
+          <w:iCs/>
+          <w:szCs w:val="24"/>
+        </w:rPr>
+        <w:t>For group assessment each group member must sign a separate form and all forms must be included with the group submission.</w:t>
+      </w:r>
+    </w:p>
+    <w:p>
+      <w:pPr>
+        <w:spacing w:after="0" w:line="240" w:lineRule="auto"/>
+        <w:contextualSpacing/>
+        <w:rPr>
+          <w:rFonts w:ascii="Arial" w:hAnsi="Arial" w:cs="Arial"/>
+          <w:iCs/>
+        </w:rPr>
+      </w:pPr>
+    </w:p>
+    <w:p>
+      <w:pPr>
+        <w:spacing w:after="0" w:line="240" w:lineRule="auto"/>
+        <w:contextualSpacing/>
+        <w:jc w:val="center"/>
+        <w:rPr>
+          <w:rFonts w:ascii="Arial" w:hAnsi="Arial" w:cs="Arial"/>
+          <w:b/>
+          <w:bCs/>
+          <w:iCs/>
+          <w:color w:val="C00000"/>
+          <w:sz w:val="32"/>
+          <w:szCs w:val="32"/>
+        </w:rPr>
+      </w:pPr>
+      <w:r>
+        <w:rPr>
+          <w:rFonts w:ascii="Arial" w:hAnsi="Arial" w:cs="Arial"/>
+          <w:b/>
+          <w:bCs/>
+          <w:iCs/>
+          <w:color w:val="C00000"/>
+          <w:sz w:val="32"/>
+          <w:szCs w:val="32"/>
+        </w:rPr>
+        <w:t>Your work will not be marked if a signed copy of this form is not included with your submission.</w:t>
+      </w:r>
+    </w:p>
     <w:p>
       <w:pPr>
         <w:pStyle w:val="Heading1"/>
@@ -598,7 +1459,7 @@
                     <pic:cNvPicPr/>
                   </pic:nvPicPr>
                   <pic:blipFill>
-                    <a:blip r:embed="rId5"/>
+                    <a:blip r:embed="rId8"/>
                     <a:stretch>
                       <a:fillRect/>
                     </a:stretch>
@@ -650,7 +1511,7 @@
       <w:r>
         <w:t xml:space="preserve"> of the globe from </w:t>
       </w:r>
-      <w:hyperlink r:id="rId6" w:history="1">
+      <w:hyperlink r:id="rId9" w:history="1">
         <w:r>
           <w:rPr>
             <w:rStyle w:val="Hyperlink"/>
@@ -748,29 +1609,7 @@
           <w:szCs w:val="20"/>
           <w:lang w:eastAsia="en-GB"/>
         </w:rPr>
-        <w:t xml:space="preserve">{ "type": "Feature", "properties": { "ADMIN": "Aruba", "ISO_A3": "ABW" }, "geometry": { "type": "Polygon", "coordinates": [ [ [ -69.996937628999916, 12.577582098000036 ], [ -69.936390753999945, 12.531724351000051 ], [ -69.924672003999945, 12.519232489000046 ], [ -69.915760870999918, 12.497015692000076 ], [ -69.880197719999842, 12.453558661000045 ], [ -69.876820441999939, 12.427394924000097 ], [ -69.888091600999928, 12.417669989000046 ], [ -69.908802863999938, 12.417792059000107 ], [ -69.930531378999888, 12.425970770000035 ], [ -69.945139126999919, 12.44037506700009 ], [ -69.924672003999945, 12.44037506700009 ], [ -69.924672003999945, 12.447211005000014 ], [ -69.958566860999923, 12.463202216000099 ], [ -70.027658657999922, 12.522935289000088 ], [ -70.048085089999887, 12.531154690000079 ], [ -70.058094855999883, 12.537176825000088 ], [ -70.062408006999874, 12.546820380000057 ], [ -70.060373501999948, 12.556952216000113 ], [ -70.051096157999893, </w:t>
-      </w:r>
-      <w:proofErr w:type="gramStart"/>
-      <w:r>
-        <w:rPr>
-          <w:rFonts w:ascii="Courier New" w:eastAsia="Times New Roman" w:hAnsi="Courier New" w:cs="Courier New"/>
-          <w:color w:val="000000"/>
-          <w:sz w:val="20"/>
-          <w:szCs w:val="20"/>
-          <w:lang w:eastAsia="en-GB"/>
-        </w:rPr>
-        <w:t>12.574042059000064 ]</w:t>
-      </w:r>
-      <w:proofErr w:type="gramEnd"/>
-      <w:r>
-        <w:rPr>
-          <w:rFonts w:ascii="Courier New" w:eastAsia="Times New Roman" w:hAnsi="Courier New" w:cs="Courier New"/>
-          <w:color w:val="000000"/>
-          <w:sz w:val="20"/>
-          <w:szCs w:val="20"/>
-          <w:lang w:eastAsia="en-GB"/>
-        </w:rPr>
-        <w:t>, [ -70.048736131999931, 12.583726304000024 ], [ -70.052642381999931, 12.600002346000053 ], [ -70.059641079999921, 12.614243882000054 ], [ -70.061105923999975, 12.625392971000068 ], [ -70.048736131999931, 12.632147528000104 ], [ -70.00715084499987, 12.5855166690001 ], [ -69.996937628999916, 12.577582098000036 ] ] ] } }</w:t>
+        <w:t>{ "type": "Feature", "properties": { "ADMIN": "Aruba", "ISO_A3": "ABW" }, "geometry": { "type": "Polygon", "coordinates": [ [ [ -69.996937628999916, 12.577582098000036 ], [ -69.936390753999945, 12.531724351000051 ], [ -69.924672003999945, 12.519232489000046 ], [ -69.915760870999918, 12.497015692000076 ], [ -69.880197719999842, 12.453558661000045 ], [ -69.876820441999939, 12.427394924000097 ], [ -69.888091600999928, 12.417669989000046 ], [ -69.908802863999938, 12.417792059000107 ], [ -69.930531378999888, 12.425970770000035 ], [ -69.945139126999919, 12.44037506700009 ], [ -69.924672003999945, 12.44037506700009 ], [ -69.924672003999945, 12.447211005000014 ], [ -69.958566860999923, 12.463202216000099 ], [ -70.027658657999922, 12.522935289000088 ], [ -70.048085089999887, 12.531154690000079 ], [ -70.058094855999883, 12.537176825000088 ], [ -70.062408006999874, 12.546820380000057 ], [ -70.060373501999948, 12.556952216000113 ], [ -70.051096157999893, 12.574042059000064 ], [ -70.048736131999931, 12.583726304000024 ], [ -70.052642381999931, 12.600002346000053 ], [ -70.059641079999921, 12.614243882000054 ], [ -70.061105923999975, 12.625392971000068 ], [ -70.048736131999931, 12.632147528000104 ], [ -70.00715084499987, 12.5855166690001 ], [ -69.996937628999916, 12.577582098000036 ] ] ] } }</w:t>
       </w:r>
       <w:r>
         <w:rPr>
@@ -934,7 +1773,7 @@
                     <pic:cNvPicPr/>
                   </pic:nvPicPr>
                   <pic:blipFill>
-                    <a:blip r:embed="rId7"/>
+                    <a:blip r:embed="rId10"/>
                     <a:stretch>
                       <a:fillRect/>
                     </a:stretch>
@@ -1043,7 +1882,7 @@
                             </pic:cNvPicPr>
                           </pic:nvPicPr>
                           <pic:blipFill rotWithShape="1">
-                            <a:blip r:embed="rId8">
+                            <a:blip r:embed="rId11">
                               <a:extLst>
                                 <a:ext uri="{28A0092B-C50C-407E-A947-70E740481C1C}">
                                   <a14:useLocalDpi xmlns:a14="http://schemas.microsoft.com/office/drawing/2010/main" val="0"/>
@@ -1079,7 +1918,7 @@
                             </pic:cNvPicPr>
                           </pic:nvPicPr>
                           <pic:blipFill rotWithShape="1">
-                            <a:blip r:embed="rId9">
+                            <a:blip r:embed="rId12">
                               <a:extLst>
                                 <a:ext uri="{28A0092B-C50C-407E-A947-70E740481C1C}">
                                   <a14:useLocalDpi xmlns:a14="http://schemas.microsoft.com/office/drawing/2010/main" val="0"/>
@@ -1115,7 +1954,7 @@
                             </pic:cNvPicPr>
                           </pic:nvPicPr>
                           <pic:blipFill rotWithShape="1">
-                            <a:blip r:embed="rId10">
+                            <a:blip r:embed="rId13">
                               <a:extLst>
                                 <a:ext uri="{28A0092B-C50C-407E-A947-70E740481C1C}">
                                   <a14:useLocalDpi xmlns:a14="http://schemas.microsoft.com/office/drawing/2010/main" val="0"/>
@@ -1152,7 +1991,7 @@
                           </pic:cNvPicPr>
                         </pic:nvPicPr>
                         <pic:blipFill rotWithShape="1">
-                          <a:blip r:embed="rId11">
+                          <a:blip r:embed="rId14">
                             <a:extLst>
                               <a:ext uri="{28A0092B-C50C-407E-A947-70E740481C1C}">
                                 <a14:useLocalDpi xmlns:a14="http://schemas.microsoft.com/office/drawing/2010/main" val="0"/>
@@ -1210,17 +2049,17 @@
                     <o:lock v:ext="edit" aspectratio="t"/>
                   </v:shapetype>
                   <v:shape id="Picture 4" o:spid="_x0000_s1028" type="#_x0000_t75" style="position:absolute;left:36118;top:457;width:31954;height:18681;visibility:visible;mso-wrap-style:square" o:gfxdata="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">
-                    <v:imagedata r:id="rId12" o:title="" cropbottom="6762f" cropleft="19343f"/>
+                    <v:imagedata r:id="rId15" o:title="" cropbottom="6762f" cropleft="19343f"/>
                   </v:shape>
                   <v:shape id="Picture 5" o:spid="_x0000_s1029" type="#_x0000_t75" style="position:absolute;left:838;top:17983;width:35280;height:19494;visibility:visible;mso-wrap-style:square" o:gfxdata="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">
-                    <v:imagedata r:id="rId13" o:title="" cropbottom="6679f" cropleft="19343f"/>
+                    <v:imagedata r:id="rId16" o:title="" cropbottom="6679f" cropleft="19343f"/>
                   </v:shape>
                   <v:shape id="Picture 7" o:spid="_x0000_s1030" type="#_x0000_t75" style="position:absolute;left:36118;top:19431;width:31039;height:18288;visibility:visible;mso-wrap-style:square" o:gfxdata="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">
-                    <v:imagedata r:id="rId14" o:title="" cropbottom="7273f" cropleft="20629f" cropright="1325f"/>
+                    <v:imagedata r:id="rId17" o:title="" cropbottom="7273f" cropleft="20629f" cropright="1325f"/>
                   </v:shape>
                 </v:group>
                 <v:shape id="Picture 10" o:spid="_x0000_s1031" type="#_x0000_t75" style="position:absolute;top:914;width:33661;height:18288;visibility:visible;mso-wrap-style:square" o:gfxdata="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">
-                  <v:imagedata r:id="rId15" o:title="" cropbottom="6263f"/>
+                  <v:imagedata r:id="rId18" o:title="" cropbottom="6263f"/>
                 </v:shape>
               </v:group>
             </w:pict>
@@ -1307,11 +2146,7 @@
           </mc:Choice>
           <mc:Fallback>
             <w:pict>
-              <v:shapetype w14:anchorId="0F109051" id="_x0000_t202" coordsize="21600,21600" o:spt="202" path="m,l,21600r21600,l21600,xe">
-                <v:stroke joinstyle="miter"/>
-                <v:path gradientshapeok="t" o:connecttype="rect"/>
-              </v:shapetype>
-              <v:shape id="Text Box 9" o:spid="_x0000_s1028" type="#_x0000_t202" style="position:absolute;left:0;text-align:left;margin-left:-33pt;margin-top:302pt;width:536pt;height:.05pt;z-index:251665408;visibility:visible;mso-wrap-style:square;mso-wrap-distance-left:9pt;mso-wrap-distance-top:0;mso-wrap-distance-right:9pt;mso-wrap-distance-bottom:0;mso-position-horizontal:absolute;mso-position-horizontal-relative:text;mso-position-vertical:absolute;mso-position-vertical-relative:text;v-text-anchor:top" o:gfxdata="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" stroked="f">
+              <v:shape w14:anchorId="0F109051" id="Text Box 9" o:spid="_x0000_s1028" type="#_x0000_t202" style="position:absolute;left:0;text-align:left;margin-left:-33pt;margin-top:302pt;width:536pt;height:.05pt;z-index:251665408;visibility:visible;mso-wrap-style:square;mso-wrap-distance-left:9pt;mso-wrap-distance-top:0;mso-wrap-distance-right:9pt;mso-wrap-distance-bottom:0;mso-position-horizontal:absolute;mso-position-horizontal-relative:text;mso-position-vertical:absolute;mso-position-vertical-relative:text;v-text-anchor:top" o:gfxdata="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" stroked="f">
                 <v:textbox style="mso-fit-shape-to-text:t" inset="0,0,0,0">
                   <w:txbxContent>
                     <w:p>
@@ -1409,7 +2244,7 @@
                     <pic:cNvPicPr/>
                   </pic:nvPicPr>
                   <pic:blipFill rotWithShape="1">
-                    <a:blip r:embed="rId16"/>
+                    <a:blip r:embed="rId19"/>
                     <a:srcRect l="52648" t="15363" r="14514" b="49655"/>
                     <a:stretch/>
                   </pic:blipFill>
@@ -1540,7 +2375,7 @@
                     <pic:cNvPicPr/>
                   </pic:nvPicPr>
                   <pic:blipFill>
-                    <a:blip r:embed="rId17"/>
+                    <a:blip r:embed="rId20"/>
                     <a:stretch>
                       <a:fillRect/>
                     </a:stretch>
@@ -1595,7 +2430,7 @@
                     <pic:cNvPicPr/>
                   </pic:nvPicPr>
                   <pic:blipFill rotWithShape="1">
-                    <a:blip r:embed="rId18">
+                    <a:blip r:embed="rId21">
                       <a:extLst>
                         <a:ext uri="{28A0092B-C50C-407E-A947-70E740481C1C}">
                           <a14:useLocalDpi xmlns:a14="http://schemas.microsoft.com/office/drawing/2010/main" val="0"/>
@@ -1656,7 +2491,7 @@
                     <pic:cNvPicPr/>
                   </pic:nvPicPr>
                   <pic:blipFill rotWithShape="1">
-                    <a:blip r:embed="rId19">
+                    <a:blip r:embed="rId22">
                       <a:extLst>
                         <a:ext uri="{28A0092B-C50C-407E-A947-70E740481C1C}">
                           <a14:useLocalDpi xmlns:a14="http://schemas.microsoft.com/office/drawing/2010/main" val="0"/>
@@ -2325,7 +3160,7 @@
                     <pic:cNvPicPr/>
                   </pic:nvPicPr>
                   <pic:blipFill rotWithShape="1">
-                    <a:blip r:embed="rId20"/>
+                    <a:blip r:embed="rId23"/>
                     <a:srcRect l="14358" t="62635" r="55595" b="13729"/>
                     <a:stretch/>
                   </pic:blipFill>
@@ -2393,7 +3228,7 @@
                     <pic:cNvPicPr/>
                   </pic:nvPicPr>
                   <pic:blipFill>
-                    <a:blip r:embed="rId21"/>
+                    <a:blip r:embed="rId24"/>
                     <a:stretch>
                       <a:fillRect/>
                     </a:stretch>
@@ -2486,7 +3321,7 @@
                     <pic:cNvPicPr/>
                   </pic:nvPicPr>
                   <pic:blipFill>
-                    <a:blip r:embed="rId22"/>
+                    <a:blip r:embed="rId25"/>
                     <a:stretch>
                       <a:fillRect/>
                     </a:stretch>
@@ -2668,7 +3503,7 @@
                     <pic:cNvPicPr/>
                   </pic:nvPicPr>
                   <pic:blipFill>
-                    <a:blip r:embed="rId23">
+                    <a:blip r:embed="rId26">
                       <a:extLst>
                         <a:ext uri="{28A0092B-C50C-407E-A947-70E740481C1C}">
                           <a14:useLocalDpi xmlns:a14="http://schemas.microsoft.com/office/drawing/2010/main" val="0"/>
@@ -3404,6 +4239,127 @@
     </w:sectPr>
   </w:body>
 </w:document>
+</file>
+
+<file path=word/numbering.xml><?xml version="1.0" encoding="utf-8"?>
+<w:numbering xmlns:wpc="http://schemas.microsoft.com/office/word/2010/wordprocessingCanvas" xmlns:cx="http://schemas.microsoft.com/office/drawing/2014/chartex" xmlns:cx1="http://schemas.microsoft.com/office/drawing/2015/9/8/chartex" xmlns:cx2="http://schemas.microsoft.com/office/drawing/2015/10/21/chartex" xmlns:cx3="http://schemas.microsoft.com/office/drawing/2016/5/9/chartex" xmlns:cx4="http://schemas.microsoft.com/office/drawing/2016/5/10/chartex" xmlns:cx5="http://schemas.microsoft.com/office/drawing/2016/5/11/chartex" xmlns:cx6="http://schemas.microsoft.com/office/drawing/2016/5/12/chartex" xmlns:cx7="http://schemas.microsoft.com/office/drawing/2016/5/13/chartex" xmlns:cx8="http://schemas.microsoft.com/office/drawing/2016/5/14/chartex" xmlns:mc="http://schemas.openxmlformats.org/markup-compatibility/2006" xmlns:aink="http://schemas.microsoft.com/office/drawing/2016/ink" xmlns:am3d="http://schemas.microsoft.com/office/drawing/2017/model3d" xmlns:o="urn:schemas-microsoft-com:office:office" xmlns:r="http://schemas.openxmlformats.org/officeDocument/2006/relationships" xmlns:m="http://schemas.openxmlformats.org/officeDocument/2006/math" xmlns:v="urn:schemas-microsoft-com:vml" xmlns:wp14="http://schemas.microsoft.com/office/word/2010/wordprocessingDrawing" xmlns:wp="http://schemas.openxmlformats.org/drawingml/2006/wordprocessingDrawing" xmlns:w10="urn:schemas-microsoft-com:office:word" xmlns:w="http://schemas.openxmlformats.org/wordprocessingml/2006/main" xmlns:w14="http://schemas.microsoft.com/office/word/2010/wordml" xmlns:w15="http://schemas.microsoft.com/office/word/2012/wordml" xmlns:w16cex="http://schemas.microsoft.com/office/word/2018/wordml/cex" xmlns:w16cid="http://schemas.microsoft.com/office/word/2016/wordml/cid" xmlns:w16="http://schemas.microsoft.com/office/word/2018/wordml" xmlns:w16sdtdh="http://schemas.microsoft.com/office/word/2020/wordml/sdtdatahash" xmlns:w16se="http://schemas.microsoft.com/office/word/2015/wordml/symex" xmlns:wpg="http://schemas.microsoft.com/office/word/2010/wordprocessingGroup" xmlns:wpi="http://schemas.microsoft.com/office/word/2010/wordprocessingInk" xmlns:wne="http://schemas.microsoft.com/office/word/2006/wordml" xmlns:wps="http://schemas.microsoft.com/office/word/2010/wordprocessingShape" mc:Ignorable="w14 w15 w16se w16cid w16 w16cex w16sdtdh wp14">
+  <w:abstractNum w:abstractNumId="0" w15:restartNumberingAfterBreak="0">
+    <w:nsid w:val="2EBD4DE5"/>
+    <w:multiLevelType w:val="hybridMultilevel"/>
+    <w:tmpl w:val="2C3AF78C"/>
+    <w:lvl w:ilvl="0" w:tplc="08090001">
+      <w:start w:val="1"/>
+      <w:numFmt w:val="bullet"/>
+      <w:lvlText w:val=""/>
+      <w:lvlJc w:val="left"/>
+      <w:pPr>
+        <w:ind w:left="720" w:hanging="360"/>
+      </w:pPr>
+      <w:rPr>
+        <w:rFonts w:ascii="Symbol" w:hAnsi="Symbol" w:hint="default"/>
+      </w:rPr>
+    </w:lvl>
+    <w:lvl w:ilvl="1" w:tplc="08090003" w:tentative="1">
+      <w:start w:val="1"/>
+      <w:numFmt w:val="bullet"/>
+      <w:lvlText w:val="o"/>
+      <w:lvlJc w:val="left"/>
+      <w:pPr>
+        <w:ind w:left="1440" w:hanging="360"/>
+      </w:pPr>
+      <w:rPr>
+        <w:rFonts w:ascii="Courier New" w:hAnsi="Courier New" w:cs="Courier New" w:hint="default"/>
+      </w:rPr>
+    </w:lvl>
+    <w:lvl w:ilvl="2" w:tplc="08090005" w:tentative="1">
+      <w:start w:val="1"/>
+      <w:numFmt w:val="bullet"/>
+      <w:lvlText w:val=""/>
+      <w:lvlJc w:val="left"/>
+      <w:pPr>
+        <w:ind w:left="2160" w:hanging="360"/>
+      </w:pPr>
+      <w:rPr>
+        <w:rFonts w:ascii="Wingdings" w:hAnsi="Wingdings" w:hint="default"/>
+      </w:rPr>
+    </w:lvl>
+    <w:lvl w:ilvl="3" w:tplc="08090001" w:tentative="1">
+      <w:start w:val="1"/>
+      <w:numFmt w:val="bullet"/>
+      <w:lvlText w:val=""/>
+      <w:lvlJc w:val="left"/>
+      <w:pPr>
+        <w:ind w:left="2880" w:hanging="360"/>
+      </w:pPr>
+      <w:rPr>
+        <w:rFonts w:ascii="Symbol" w:hAnsi="Symbol" w:hint="default"/>
+      </w:rPr>
+    </w:lvl>
+    <w:lvl w:ilvl="4" w:tplc="08090003" w:tentative="1">
+      <w:start w:val="1"/>
+      <w:numFmt w:val="bullet"/>
+      <w:lvlText w:val="o"/>
+      <w:lvlJc w:val="left"/>
+      <w:pPr>
+        <w:ind w:left="3600" w:hanging="360"/>
+      </w:pPr>
+      <w:rPr>
+        <w:rFonts w:ascii="Courier New" w:hAnsi="Courier New" w:cs="Courier New" w:hint="default"/>
+      </w:rPr>
+    </w:lvl>
+    <w:lvl w:ilvl="5" w:tplc="08090005" w:tentative="1">
+      <w:start w:val="1"/>
+      <w:numFmt w:val="bullet"/>
+      <w:lvlText w:val=""/>
+      <w:lvlJc w:val="left"/>
+      <w:pPr>
+        <w:ind w:left="4320" w:hanging="360"/>
+      </w:pPr>
+      <w:rPr>
+        <w:rFonts w:ascii="Wingdings" w:hAnsi="Wingdings" w:hint="default"/>
+      </w:rPr>
+    </w:lvl>
+    <w:lvl w:ilvl="6" w:tplc="08090001" w:tentative="1">
+      <w:start w:val="1"/>
+      <w:numFmt w:val="bullet"/>
+      <w:lvlText w:val=""/>
+      <w:lvlJc w:val="left"/>
+      <w:pPr>
+        <w:ind w:left="5040" w:hanging="360"/>
+      </w:pPr>
+      <w:rPr>
+        <w:rFonts w:ascii="Symbol" w:hAnsi="Symbol" w:hint="default"/>
+      </w:rPr>
+    </w:lvl>
+    <w:lvl w:ilvl="7" w:tplc="08090003" w:tentative="1">
+      <w:start w:val="1"/>
+      <w:numFmt w:val="bullet"/>
+      <w:lvlText w:val="o"/>
+      <w:lvlJc w:val="left"/>
+      <w:pPr>
+        <w:ind w:left="5760" w:hanging="360"/>
+      </w:pPr>
+      <w:rPr>
+        <w:rFonts w:ascii="Courier New" w:hAnsi="Courier New" w:cs="Courier New" w:hint="default"/>
+      </w:rPr>
+    </w:lvl>
+    <w:lvl w:ilvl="8" w:tplc="08090005" w:tentative="1">
+      <w:start w:val="1"/>
+      <w:numFmt w:val="bullet"/>
+      <w:lvlText w:val=""/>
+      <w:lvlJc w:val="left"/>
+      <w:pPr>
+        <w:ind w:left="6480" w:hanging="360"/>
+      </w:pPr>
+      <w:rPr>
+        <w:rFonts w:ascii="Wingdings" w:hAnsi="Wingdings" w:hint="default"/>
+      </w:rPr>
+    </w:lvl>
+  </w:abstractNum>
+  <w:num w:numId="1">
+    <w:abstractNumId w:val="0"/>
+  </w:num>
+</w:numbering>
 </file>
 
 <file path=word/styles.xml><?xml version="1.0" encoding="utf-8"?>
@@ -3992,7 +4948,666 @@
       <w:lang w:eastAsia="en-GB"/>
     </w:rPr>
   </w:style>
+  <w:style w:type="table" w:styleId="TableGrid">
+    <w:name w:val="Table Grid"/>
+    <w:basedOn w:val="TableNormal"/>
+    <w:uiPriority w:val="39"/>
+    <w:rsid w:val="00AA2988"/>
+    <w:pPr>
+      <w:spacing w:after="0" w:line="240" w:lineRule="auto"/>
+    </w:pPr>
+    <w:rPr>
+      <w:lang w:val="en-US"/>
+    </w:rPr>
+    <w:tblPr>
+      <w:tblBorders>
+        <w:top w:val="single" w:sz="4" w:space="0" w:color="auto"/>
+        <w:left w:val="single" w:sz="4" w:space="0" w:color="auto"/>
+        <w:bottom w:val="single" w:sz="4" w:space="0" w:color="auto"/>
+        <w:right w:val="single" w:sz="4" w:space="0" w:color="auto"/>
+        <w:insideH w:val="single" w:sz="4" w:space="0" w:color="auto"/>
+        <w:insideV w:val="single" w:sz="4" w:space="0" w:color="auto"/>
+      </w:tblBorders>
+    </w:tblPr>
+  </w:style>
+  <w:style w:type="paragraph" w:styleId="ListParagraph">
+    <w:name w:val="List Paragraph"/>
+    <w:basedOn w:val="Normal"/>
+    <w:uiPriority w:val="34"/>
+    <w:qFormat/>
+    <w:rsid w:val="00AA2988"/>
+    <w:pPr>
+      <w:spacing w:line="259" w:lineRule="auto"/>
+      <w:ind w:left="720"/>
+      <w:contextualSpacing/>
+      <w:jc w:val="left"/>
+    </w:pPr>
+    <w:rPr>
+      <w:sz w:val="22"/>
+      <w:lang w:val="en-US"/>
+    </w:rPr>
+  </w:style>
 </w:styles>
+</file>
+
+<file path=word/glossary/document.xml><?xml version="1.0" encoding="utf-8"?>
+<w:glossaryDocument xmlns:wpc="http://schemas.microsoft.com/office/word/2010/wordprocessingCanvas" xmlns:cx="http://schemas.microsoft.com/office/drawing/2014/chartex" xmlns:cx1="http://schemas.microsoft.com/office/drawing/2015/9/8/chartex" xmlns:cx2="http://schemas.microsoft.com/office/drawing/2015/10/21/chartex" xmlns:cx3="http://schemas.microsoft.com/office/drawing/2016/5/9/chartex" xmlns:cx4="http://schemas.microsoft.com/office/drawing/2016/5/10/chartex" xmlns:cx5="http://schemas.microsoft.com/office/drawing/2016/5/11/chartex" xmlns:cx6="http://schemas.microsoft.com/office/drawing/2016/5/12/chartex" xmlns:cx7="http://schemas.microsoft.com/office/drawing/2016/5/13/chartex" xmlns:cx8="http://schemas.microsoft.com/office/drawing/2016/5/14/chartex" xmlns:mc="http://schemas.openxmlformats.org/markup-compatibility/2006" xmlns:aink="http://schemas.microsoft.com/office/drawing/2016/ink" xmlns:am3d="http://schemas.microsoft.com/office/drawing/2017/model3d" xmlns:o="urn:schemas-microsoft-com:office:office" xmlns:r="http://schemas.openxmlformats.org/officeDocument/2006/relationships" xmlns:m="http://schemas.openxmlformats.org/officeDocument/2006/math" xmlns:v="urn:schemas-microsoft-com:vml" xmlns:wp14="http://schemas.microsoft.com/office/word/2010/wordprocessingDrawing" xmlns:wp="http://schemas.openxmlformats.org/drawingml/2006/wordprocessingDrawing" xmlns:w10="urn:schemas-microsoft-com:office:word" xmlns:w="http://schemas.openxmlformats.org/wordprocessingml/2006/main" xmlns:w14="http://schemas.microsoft.com/office/word/2010/wordml" xmlns:w15="http://schemas.microsoft.com/office/word/2012/wordml" xmlns:w16cex="http://schemas.microsoft.com/office/word/2018/wordml/cex" xmlns:w16cid="http://schemas.microsoft.com/office/word/2016/wordml/cid" xmlns:w16="http://schemas.microsoft.com/office/word/2018/wordml" xmlns:w16sdtdh="http://schemas.microsoft.com/office/word/2020/wordml/sdtdatahash" xmlns:w16se="http://schemas.microsoft.com/office/word/2015/wordml/symex" xmlns:wpg="http://schemas.microsoft.com/office/word/2010/wordprocessingGroup" xmlns:wpi="http://schemas.microsoft.com/office/word/2010/wordprocessingInk" xmlns:wne="http://schemas.microsoft.com/office/word/2006/wordml" xmlns:wps="http://schemas.microsoft.com/office/word/2010/wordprocessingShape" mc:Ignorable="w14 w15 w16se w16cid w16 w16cex w16sdtdh wp14">
+  <w:docParts>
+    <w:docPart>
+      <w:docPartPr>
+        <w:name w:val="F1FE63E1B55A428FA6A36F5873261515"/>
+        <w:category>
+          <w:name w:val="General"/>
+          <w:gallery w:val="placeholder"/>
+        </w:category>
+        <w:types>
+          <w:type w:val="bbPlcHdr"/>
+        </w:types>
+        <w:behaviors>
+          <w:behavior w:val="content"/>
+        </w:behaviors>
+        <w:guid w:val="{16790890-DDFF-4CCB-9AA4-6F8D0E41D5FD}"/>
+      </w:docPartPr>
+      <w:docPartBody>
+        <w:p>
+          <w:pPr>
+            <w:pStyle w:val="F1FE63E1B55A428FA6A36F5873261515"/>
+          </w:pPr>
+          <w:r>
+            <w:rPr>
+              <w:rStyle w:val="PlaceholderText"/>
+            </w:rPr>
+            <w:t>Click or tap here to enter text.</w:t>
+          </w:r>
+        </w:p>
+      </w:docPartBody>
+    </w:docPart>
+    <w:docPart>
+      <w:docPartPr>
+        <w:name w:val="E4C953CF9EF44B0896F009E78CA58E95"/>
+        <w:category>
+          <w:name w:val="General"/>
+          <w:gallery w:val="placeholder"/>
+        </w:category>
+        <w:types>
+          <w:type w:val="bbPlcHdr"/>
+        </w:types>
+        <w:behaviors>
+          <w:behavior w:val="content"/>
+        </w:behaviors>
+        <w:guid w:val="{ECC91FE1-7865-4431-8CAF-CEF72AF267DF}"/>
+      </w:docPartPr>
+      <w:docPartBody>
+        <w:p>
+          <w:pPr>
+            <w:pStyle w:val="E4C953CF9EF44B0896F009E78CA58E95"/>
+          </w:pPr>
+          <w:r>
+            <w:rPr>
+              <w:rStyle w:val="PlaceholderText"/>
+            </w:rPr>
+            <w:t>Click or tap to enter a date.</w:t>
+          </w:r>
+        </w:p>
+      </w:docPartBody>
+    </w:docPart>
+  </w:docParts>
+</w:glossaryDocument>
+</file>
+
+<file path=word/glossary/fontTable.xml><?xml version="1.0" encoding="utf-8"?>
+<w:fonts xmlns:mc="http://schemas.openxmlformats.org/markup-compatibility/2006" xmlns:r="http://schemas.openxmlformats.org/officeDocument/2006/relationships" xmlns:w="http://schemas.openxmlformats.org/wordprocessingml/2006/main" xmlns:w14="http://schemas.microsoft.com/office/word/2010/wordml" xmlns:w15="http://schemas.microsoft.com/office/word/2012/wordml" xmlns:w16cex="http://schemas.microsoft.com/office/word/2018/wordml/cex" xmlns:w16cid="http://schemas.microsoft.com/office/word/2016/wordml/cid" xmlns:w16="http://schemas.microsoft.com/office/word/2018/wordml" xmlns:w16sdtdh="http://schemas.microsoft.com/office/word/2020/wordml/sdtdatahash" xmlns:w16se="http://schemas.microsoft.com/office/word/2015/wordml/symex" mc:Ignorable="w14 w15 w16se w16cid w16 w16cex w16sdtdh">
+  <w:font w:name="Symbol">
+    <w:panose1 w:val="05050102010706020507"/>
+    <w:charset w:val="02"/>
+    <w:family w:val="roman"/>
+    <w:pitch w:val="variable"/>
+    <w:sig w:usb0="00000000" w:usb1="10000000" w:usb2="00000000" w:usb3="00000000" w:csb0="80000000" w:csb1="00000000"/>
+  </w:font>
+  <w:font w:name="Times New Roman">
+    <w:panose1 w:val="02020603050405020304"/>
+    <w:charset w:val="00"/>
+    <w:family w:val="roman"/>
+    <w:pitch w:val="variable"/>
+    <w:sig w:usb0="E0002EFF" w:usb1="C000785B" w:usb2="00000009" w:usb3="00000000" w:csb0="000001FF" w:csb1="00000000"/>
+  </w:font>
+  <w:font w:name="Courier New">
+    <w:panose1 w:val="02070309020205020404"/>
+    <w:charset w:val="00"/>
+    <w:family w:val="modern"/>
+    <w:pitch w:val="fixed"/>
+    <w:sig w:usb0="E0002EFF" w:usb1="C0007843" w:usb2="00000009" w:usb3="00000000" w:csb0="000001FF" w:csb1="00000000"/>
+  </w:font>
+  <w:font w:name="Wingdings">
+    <w:panose1 w:val="05000000000000000000"/>
+    <w:charset w:val="02"/>
+    <w:family w:val="auto"/>
+    <w:pitch w:val="variable"/>
+    <w:sig w:usb0="00000000" w:usb1="10000000" w:usb2="00000000" w:usb3="00000000" w:csb0="80000000" w:csb1="00000000"/>
+  </w:font>
+  <w:font w:name="Calibri">
+    <w:panose1 w:val="020F0502020204030204"/>
+    <w:charset w:val="00"/>
+    <w:family w:val="swiss"/>
+    <w:pitch w:val="variable"/>
+    <w:sig w:usb0="E4002EFF" w:usb1="C000247B" w:usb2="00000009" w:usb3="00000000" w:csb0="000001FF" w:csb1="00000000"/>
+  </w:font>
+  <w:font w:name="Calibri Light">
+    <w:panose1 w:val="020F0302020204030204"/>
+    <w:charset w:val="00"/>
+    <w:family w:val="swiss"/>
+    <w:pitch w:val="variable"/>
+    <w:sig w:usb0="E4002EFF" w:usb1="C000247B" w:usb2="00000009" w:usb3="00000000" w:csb0="000001FF" w:csb1="00000000"/>
+  </w:font>
+  <w:font w:name="Arial">
+    <w:panose1 w:val="020B0604020202020204"/>
+    <w:charset w:val="00"/>
+    <w:family w:val="swiss"/>
+    <w:pitch w:val="variable"/>
+    <w:sig w:usb0="E0002EFF" w:usb1="C000785B" w:usb2="00000009" w:usb3="00000000" w:csb0="000001FF" w:csb1="00000000"/>
+  </w:font>
+  <w:font w:name="Consolas">
+    <w:panose1 w:val="020B0609020204030204"/>
+    <w:charset w:val="00"/>
+    <w:family w:val="modern"/>
+    <w:pitch w:val="fixed"/>
+    <w:sig w:usb0="E00006FF" w:usb1="0000FCFF" w:usb2="00000001" w:usb3="00000000" w:csb0="0000019F" w:csb1="00000000"/>
+  </w:font>
+</w:fonts>
+</file>
+
+<file path=word/glossary/settings.xml><?xml version="1.0" encoding="utf-8"?>
+<w:settings xmlns:mc="http://schemas.openxmlformats.org/markup-compatibility/2006" xmlns:o="urn:schemas-microsoft-com:office:office" xmlns:r="http://schemas.openxmlformats.org/officeDocument/2006/relationships" xmlns:m="http://schemas.openxmlformats.org/officeDocument/2006/math" xmlns:v="urn:schemas-microsoft-com:vml" xmlns:w10="urn:schemas-microsoft-com:office:word" xmlns:w="http://schemas.openxmlformats.org/wordprocessingml/2006/main" xmlns:w14="http://schemas.microsoft.com/office/word/2010/wordml" xmlns:w15="http://schemas.microsoft.com/office/word/2012/wordml" xmlns:w16cex="http://schemas.microsoft.com/office/word/2018/wordml/cex" xmlns:w16cid="http://schemas.microsoft.com/office/word/2016/wordml/cid" xmlns:w16="http://schemas.microsoft.com/office/word/2018/wordml" xmlns:w16sdtdh="http://schemas.microsoft.com/office/word/2020/wordml/sdtdatahash" xmlns:w16se="http://schemas.microsoft.com/office/word/2015/wordml/symex" xmlns:sl="http://schemas.openxmlformats.org/schemaLibrary/2006/main" mc:Ignorable="w14 w15 w16se w16cid w16 w16cex w16sdtdh">
+  <w:view w:val="normal"/>
+  <w:defaultTabStop w:val="720"/>
+  <w:characterSpacingControl w:val="doNotCompress"/>
+  <w:compat>
+    <w:useFELayout/>
+    <w:compatSetting w:name="compatibilityMode" w:uri="http://schemas.microsoft.com/office/word" w:val="15"/>
+    <w:compatSetting w:name="overrideTableStyleFontSizeAndJustification" w:uri="http://schemas.microsoft.com/office/word" w:val="1"/>
+    <w:compatSetting w:name="enableOpenTypeFeatures" w:uri="http://schemas.microsoft.com/office/word" w:val="1"/>
+    <w:compatSetting w:name="doNotFlipMirrorIndents" w:uri="http://schemas.microsoft.com/office/word" w:val="1"/>
+    <w:compatSetting w:name="differentiateMultirowTableHeaders" w:uri="http://schemas.microsoft.com/office/word" w:val="1"/>
+    <w:compatSetting w:name="useWord2013TrackBottomHyphenation" w:uri="http://schemas.microsoft.com/office/word" w:val="0"/>
+  </w:compat>
+  <w:rsids>
+    <w:rsidRoot w:val="008812CF"/>
+    <w:rsid w:val="00477812"/>
+    <w:rsid w:val="008812CF"/>
+  </w:rsids>
+  <m:mathPr>
+    <m:mathFont m:val="Cambria Math"/>
+    <m:brkBin m:val="before"/>
+    <m:brkBinSub m:val="--"/>
+    <m:smallFrac m:val="0"/>
+    <m:dispDef/>
+    <m:lMargin m:val="0"/>
+    <m:rMargin m:val="0"/>
+    <m:defJc m:val="centerGroup"/>
+    <m:wrapIndent m:val="1440"/>
+    <m:intLim m:val="subSup"/>
+    <m:naryLim m:val="undOvr"/>
+  </m:mathPr>
+  <w:themeFontLang w:val="en-GB"/>
+  <w:clrSchemeMapping w:bg1="light1" w:t1="dark1" w:bg2="light2" w:t2="dark2" w:accent1="accent1" w:accent2="accent2" w:accent3="accent3" w:accent4="accent4" w:accent5="accent5" w:accent6="accent6" w:hyperlink="hyperlink" w:followedHyperlink="followedHyperlink"/>
+  <w:decimalSymbol w:val="."/>
+  <w:listSeparator w:val=","/>
+  <w15:chartTrackingRefBased/>
+</w:settings>
+</file>
+
+<file path=word/glossary/styles.xml><?xml version="1.0" encoding="utf-8"?>
+<w:styles xmlns:mc="http://schemas.openxmlformats.org/markup-compatibility/2006" xmlns:r="http://schemas.openxmlformats.org/officeDocument/2006/relationships" xmlns:w="http://schemas.openxmlformats.org/wordprocessingml/2006/main" xmlns:w14="http://schemas.microsoft.com/office/word/2010/wordml" xmlns:w15="http://schemas.microsoft.com/office/word/2012/wordml" xmlns:w16cex="http://schemas.microsoft.com/office/word/2018/wordml/cex" xmlns:w16cid="http://schemas.microsoft.com/office/word/2016/wordml/cid" xmlns:w16="http://schemas.microsoft.com/office/word/2018/wordml" xmlns:w16sdtdh="http://schemas.microsoft.com/office/word/2020/wordml/sdtdatahash" xmlns:w16se="http://schemas.microsoft.com/office/word/2015/wordml/symex" mc:Ignorable="w14 w15 w16se w16cid w16 w16cex w16sdtdh">
+  <w:docDefaults>
+    <w:rPrDefault>
+      <w:rPr>
+        <w:rFonts w:asciiTheme="minorHAnsi" w:eastAsiaTheme="minorEastAsia" w:hAnsiTheme="minorHAnsi" w:cstheme="minorBidi"/>
+        <w:sz w:val="22"/>
+        <w:szCs w:val="22"/>
+        <w:lang w:val="en-GB" w:eastAsia="en-GB" w:bidi="ar-SA"/>
+      </w:rPr>
+    </w:rPrDefault>
+    <w:pPrDefault>
+      <w:pPr>
+        <w:spacing w:after="160" w:line="259" w:lineRule="auto"/>
+      </w:pPr>
+    </w:pPrDefault>
+  </w:docDefaults>
+  <w:latentStyles w:defLockedState="0" w:defUIPriority="99" w:defSemiHidden="0" w:defUnhideWhenUsed="0" w:defQFormat="0" w:count="376">
+    <w:lsdException w:name="Normal" w:uiPriority="0" w:qFormat="1"/>
+    <w:lsdException w:name="heading 1" w:uiPriority="9" w:qFormat="1"/>
+    <w:lsdException w:name="heading 2" w:semiHidden="1" w:uiPriority="9" w:unhideWhenUsed="1" w:qFormat="1"/>
+    <w:lsdException w:name="heading 3" w:semiHidden="1" w:uiPriority="9" w:unhideWhenUsed="1" w:qFormat="1"/>
+    <w:lsdException w:name="heading 4" w:semiHidden="1" w:uiPriority="9" w:unhideWhenUsed="1" w:qFormat="1"/>
+    <w:lsdException w:name="heading 5" w:semiHidden="1" w:uiPriority="9" w:unhideWhenUsed="1" w:qFormat="1"/>
+    <w:lsdException w:name="heading 6" w:semiHidden="1" w:uiPriority="9" w:unhideWhenUsed="1" w:qFormat="1"/>
+    <w:lsdException w:name="heading 7" w:semiHidden="1" w:uiPriority="9" w:unhideWhenUsed="1" w:qFormat="1"/>
+    <w:lsdException w:name="heading 8" w:semiHidden="1" w:uiPriority="9" w:unhideWhenUsed="1" w:qFormat="1"/>
+    <w:lsdException w:name="heading 9" w:semiHidden="1" w:uiPriority="9" w:unhideWhenUsed="1" w:qFormat="1"/>
+    <w:lsdException w:name="index 1" w:semiHidden="1" w:unhideWhenUsed="1"/>
+    <w:lsdException w:name="index 2" w:semiHidden="1" w:unhideWhenUsed="1"/>
+    <w:lsdException w:name="index 3" w:semiHidden="1" w:unhideWhenUsed="1"/>
+    <w:lsdException w:name="index 4" w:semiHidden="1" w:unhideWhenUsed="1"/>
+    <w:lsdException w:name="index 5" w:semiHidden="1" w:unhideWhenUsed="1"/>
+    <w:lsdException w:name="index 6" w:semiHidden="1" w:unhideWhenUsed="1"/>
+    <w:lsdException w:name="index 7" w:semiHidden="1" w:unhideWhenUsed="1"/>
+    <w:lsdException w:name="index 8" w:semiHidden="1" w:unhideWhenUsed="1"/>
+    <w:lsdException w:name="index 9" w:semiHidden="1" w:unhideWhenUsed="1"/>
+    <w:lsdException w:name="toc 1" w:semiHidden="1" w:uiPriority="39" w:unhideWhenUsed="1"/>
+    <w:lsdException w:name="toc 2" w:semiHidden="1" w:uiPriority="39" w:unhideWhenUsed="1"/>
+    <w:lsdException w:name="toc 3" w:semiHidden="1" w:uiPriority="39" w:unhideWhenUsed="1"/>
+    <w:lsdException w:name="toc 4" w:semiHidden="1" w:uiPriority="39" w:unhideWhenUsed="1"/>
+    <w:lsdException w:name="toc 5" w:semiHidden="1" w:uiPriority="39" w:unhideWhenUsed="1"/>
+    <w:lsdException w:name="toc 6" w:semiHidden="1" w:uiPriority="39" w:unhideWhenUsed="1"/>
+    <w:lsdException w:name="toc 7" w:semiHidden="1" w:uiPriority="39" w:unhideWhenUsed="1"/>
+    <w:lsdException w:name="toc 8" w:semiHidden="1" w:uiPriority="39" w:unhideWhenUsed="1"/>
+    <w:lsdException w:name="toc 9" w:semiHidden="1" w:uiPriority="39" w:unhideWhenUsed="1"/>
+    <w:lsdException w:name="Normal Indent" w:semiHidden="1" w:unhideWhenUsed="1"/>
+    <w:lsdException w:name="footnote text" w:semiHidden="1" w:unhideWhenUsed="1"/>
+    <w:lsdException w:name="annotation text" w:semiHidden="1" w:unhideWhenUsed="1"/>
+    <w:lsdException w:name="header" w:semiHidden="1" w:unhideWhenUsed="1"/>
+    <w:lsdException w:name="footer" w:semiHidden="1" w:unhideWhenUsed="1"/>
+    <w:lsdException w:name="index heading" w:semiHidden="1" w:unhideWhenUsed="1"/>
+    <w:lsdException w:name="caption" w:semiHidden="1" w:uiPriority="35" w:unhideWhenUsed="1" w:qFormat="1"/>
+    <w:lsdException w:name="table of figures" w:semiHidden="1" w:unhideWhenUsed="1"/>
+    <w:lsdException w:name="envelope address" w:semiHidden="1" w:unhideWhenUsed="1"/>
+    <w:lsdException w:name="envelope return" w:semiHidden="1" w:unhideWhenUsed="1"/>
+    <w:lsdException w:name="footnote reference" w:semiHidden="1" w:unhideWhenUsed="1"/>
+    <w:lsdException w:name="annotation reference" w:semiHidden="1" w:unhideWhenUsed="1"/>
+    <w:lsdException w:name="line number" w:semiHidden="1" w:unhideWhenUsed="1"/>
+    <w:lsdException w:name="page number" w:semiHidden="1" w:unhideWhenUsed="1"/>
+    <w:lsdException w:name="endnote reference" w:semiHidden="1" w:unhideWhenUsed="1"/>
+    <w:lsdException w:name="endnote text" w:semiHidden="1" w:unhideWhenUsed="1"/>
+    <w:lsdException w:name="table of authorities" w:semiHidden="1" w:unhideWhenUsed="1"/>
+    <w:lsdException w:name="macro" w:semiHidden="1" w:unhideWhenUsed="1"/>
+    <w:lsdException w:name="toa heading" w:semiHidden="1" w:unhideWhenUsed="1"/>
+    <w:lsdException w:name="List" w:semiHidden="1" w:unhideWhenUsed="1"/>
+    <w:lsdException w:name="List Bullet" w:semiHidden="1" w:unhideWhenUsed="1"/>
+    <w:lsdException w:name="List Number" w:semiHidden="1" w:unhideWhenUsed="1"/>
+    <w:lsdException w:name="List 2" w:semiHidden="1" w:unhideWhenUsed="1"/>
+    <w:lsdException w:name="List 3" w:semiHidden="1" w:unhideWhenUsed="1"/>
+    <w:lsdException w:name="List 4" w:semiHidden="1" w:unhideWhenUsed="1"/>
+    <w:lsdException w:name="List 5" w:semiHidden="1" w:unhideWhenUsed="1"/>
+    <w:lsdException w:name="List Bullet 2" w:semiHidden="1" w:unhideWhenUsed="1"/>
+    <w:lsdException w:name="List Bullet 3" w:semiHidden="1" w:unhideWhenUsed="1"/>
+    <w:lsdException w:name="List Bullet 4" w:semiHidden="1" w:unhideWhenUsed="1"/>
+    <w:lsdException w:name="List Bullet 5" w:semiHidden="1" w:unhideWhenUsed="1"/>
+    <w:lsdException w:name="List Number 2" w:semiHidden="1" w:unhideWhenUsed="1"/>
+    <w:lsdException w:name="List Number 3" w:semiHidden="1" w:unhideWhenUsed="1"/>
+    <w:lsdException w:name="List Number 4" w:semiHidden="1" w:unhideWhenUsed="1"/>
+    <w:lsdException w:name="List Number 5" w:semiHidden="1" w:unhideWhenUsed="1"/>
+    <w:lsdException w:name="Title" w:uiPriority="10" w:qFormat="1"/>
+    <w:lsdException w:name="Closing" w:semiHidden="1" w:unhideWhenUsed="1"/>
+    <w:lsdException w:name="Signature" w:semiHidden="1" w:unhideWhenUsed="1"/>
+    <w:lsdException w:name="Default Paragraph Font" w:semiHidden="1" w:uiPriority="1" w:unhideWhenUsed="1"/>
+    <w:lsdException w:name="Body Text" w:semiHidden="1" w:unhideWhenUsed="1"/>
+    <w:lsdException w:name="Body Text Indent" w:semiHidden="1" w:unhideWhenUsed="1"/>
+    <w:lsdException w:name="List Continue" w:semiHidden="1" w:unhideWhenUsed="1"/>
+    <w:lsdException w:name="List Continue 2" w:semiHidden="1" w:unhideWhenUsed="1"/>
+    <w:lsdException w:name="List Continue 3" w:semiHidden="1" w:unhideWhenUsed="1"/>
+    <w:lsdException w:name="List Continue 4" w:semiHidden="1" w:unhideWhenUsed="1"/>
+    <w:lsdException w:name="List Continue 5" w:semiHidden="1" w:unhideWhenUsed="1"/>
+    <w:lsdException w:name="Message Header" w:semiHidden="1" w:unhideWhenUsed="1"/>
+    <w:lsdException w:name="Subtitle" w:uiPriority="11" w:qFormat="1"/>
+    <w:lsdException w:name="Salutation" w:semiHidden="1" w:unhideWhenUsed="1"/>
+    <w:lsdException w:name="Date" w:semiHidden="1" w:unhideWhenUsed="1"/>
+    <w:lsdException w:name="Body Text First Indent" w:semiHidden="1" w:unhideWhenUsed="1"/>
+    <w:lsdException w:name="Body Text First Indent 2" w:semiHidden="1" w:unhideWhenUsed="1"/>
+    <w:lsdException w:name="Note Heading" w:semiHidden="1" w:unhideWhenUsed="1"/>
+    <w:lsdException w:name="Body Text 2" w:semiHidden="1" w:unhideWhenUsed="1"/>
+    <w:lsdException w:name="Body Text 3" w:semiHidden="1" w:unhideWhenUsed="1"/>
+    <w:lsdException w:name="Body Text Indent 2" w:semiHidden="1" w:unhideWhenUsed="1"/>
+    <w:lsdException w:name="Body Text Indent 3" w:semiHidden="1" w:unhideWhenUsed="1"/>
+    <w:lsdException w:name="Block Text" w:semiHidden="1" w:unhideWhenUsed="1"/>
+    <w:lsdException w:name="Hyperlink" w:semiHidden="1" w:unhideWhenUsed="1"/>
+    <w:lsdException w:name="FollowedHyperlink" w:semiHidden="1" w:unhideWhenUsed="1"/>
+    <w:lsdException w:name="Strong" w:uiPriority="22" w:qFormat="1"/>
+    <w:lsdException w:name="Emphasis" w:uiPriority="20" w:qFormat="1"/>
+    <w:lsdException w:name="Document Map" w:semiHidden="1" w:unhideWhenUsed="1"/>
+    <w:lsdException w:name="Plain Text" w:semiHidden="1" w:unhideWhenUsed="1"/>
+    <w:lsdException w:name="E-mail Signature" w:semiHidden="1" w:unhideWhenUsed="1"/>
+    <w:lsdException w:name="HTML Top of Form" w:semiHidden="1" w:unhideWhenUsed="1"/>
+    <w:lsdException w:name="HTML Bottom of Form" w:semiHidden="1" w:unhideWhenUsed="1"/>
+    <w:lsdException w:name="Normal (Web)" w:semiHidden="1" w:unhideWhenUsed="1"/>
+    <w:lsdException w:name="HTML Acronym" w:semiHidden="1" w:unhideWhenUsed="1"/>
+    <w:lsdException w:name="HTML Address" w:semiHidden="1" w:unhideWhenUsed="1"/>
+    <w:lsdException w:name="HTML Cite" w:semiHidden="1" w:unhideWhenUsed="1"/>
+    <w:lsdException w:name="HTML Code" w:semiHidden="1" w:unhideWhenUsed="1"/>
+    <w:lsdException w:name="HTML Definition" w:semiHidden="1" w:unhideWhenUsed="1"/>
+    <w:lsdException w:name="HTML Keyboard" w:semiHidden="1" w:unhideWhenUsed="1"/>
+    <w:lsdException w:name="HTML Preformatted" w:semiHidden="1" w:unhideWhenUsed="1"/>
+    <w:lsdException w:name="HTML Sample" w:semiHidden="1" w:unhideWhenUsed="1"/>
+    <w:lsdException w:name="HTML Typewriter" w:semiHidden="1" w:unhideWhenUsed="1"/>
+    <w:lsdException w:name="HTML Variable" w:semiHidden="1" w:unhideWhenUsed="1"/>
+    <w:lsdException w:name="Normal Table" w:semiHidden="1" w:unhideWhenUsed="1"/>
+    <w:lsdException w:name="annotation subject" w:semiHidden="1" w:unhideWhenUsed="1"/>
+    <w:lsdException w:name="No List" w:semiHidden="1" w:unhideWhenUsed="1"/>
+    <w:lsdException w:name="Outline List 1" w:semiHidden="1" w:unhideWhenUsed="1"/>
+    <w:lsdException w:name="Outline List 2" w:semiHidden="1" w:unhideWhenUsed="1"/>
+    <w:lsdException w:name="Outline List 3" w:semiHidden="1" w:unhideWhenUsed="1"/>
+    <w:lsdException w:name="Table Simple 1" w:semiHidden="1" w:unhideWhenUsed="1"/>
+    <w:lsdException w:name="Table Simple 2" w:semiHidden="1" w:unhideWhenUsed="1"/>
+    <w:lsdException w:name="Table Simple 3" w:semiHidden="1" w:unhideWhenUsed="1"/>
+    <w:lsdException w:name="Table Classic 1" w:semiHidden="1" w:unhideWhenUsed="1"/>
+    <w:lsdException w:name="Table Classic 2" w:semiHidden="1" w:unhideWhenUsed="1"/>
+    <w:lsdException w:name="Table Classic 3" w:semiHidden="1" w:unhideWhenUsed="1"/>
+    <w:lsdException w:name="Table Classic 4" w:semiHidden="1" w:unhideWhenUsed="1"/>
+    <w:lsdException w:name="Table Colorful 1" w:semiHidden="1" w:unhideWhenUsed="1"/>
+    <w:lsdException w:name="Table Colorful 2" w:semiHidden="1" w:unhideWhenUsed="1"/>
+    <w:lsdException w:name="Table Colorful 3" w:semiHidden="1" w:unhideWhenUsed="1"/>
+    <w:lsdException w:name="Table Columns 1" w:semiHidden="1" w:unhideWhenUsed="1"/>
+    <w:lsdException w:name="Table Columns 2" w:semiHidden="1" w:unhideWhenUsed="1"/>
+    <w:lsdException w:name="Table Columns 3" w:semiHidden="1" w:unhideWhenUsed="1"/>
+    <w:lsdException w:name="Table Columns 4" w:semiHidden="1" w:unhideWhenUsed="1"/>
+    <w:lsdException w:name="Table Columns 5" w:semiHidden="1" w:unhideWhenUsed="1"/>
+    <w:lsdException w:name="Table Grid 1" w:semiHidden="1" w:unhideWhenUsed="1"/>
+    <w:lsdException w:name="Table Grid 2" w:semiHidden="1" w:unhideWhenUsed="1"/>
+    <w:lsdException w:name="Table Grid 3" w:semiHidden="1" w:unhideWhenUsed="1"/>
+    <w:lsdException w:name="Table Grid 4" w:semiHidden="1" w:unhideWhenUsed="1"/>
+    <w:lsdException w:name="Table Grid 5" w:semiHidden="1" w:unhideWhenUsed="1"/>
+    <w:lsdException w:name="Table Grid 6" w:semiHidden="1" w:unhideWhenUsed="1"/>
+    <w:lsdException w:name="Table Grid 7" w:semiHidden="1" w:unhideWhenUsed="1"/>
+    <w:lsdException w:name="Table Grid 8" w:semiHidden="1" w:unhideWhenUsed="1"/>
+    <w:lsdException w:name="Table List 1" w:semiHidden="1" w:unhideWhenUsed="1"/>
+    <w:lsdException w:name="Table List 2" w:semiHidden="1" w:unhideWhenUsed="1"/>
+    <w:lsdException w:name="Table List 3" w:semiHidden="1" w:unhideWhenUsed="1"/>
+    <w:lsdException w:name="Table List 4" w:semiHidden="1" w:unhideWhenUsed="1"/>
+    <w:lsdException w:name="Table List 5" w:semiHidden="1" w:unhideWhenUsed="1"/>
+    <w:lsdException w:name="Table List 6" w:semiHidden="1" w:unhideWhenUsed="1"/>
+    <w:lsdException w:name="Table List 7" w:semiHidden="1" w:unhideWhenUsed="1"/>
+    <w:lsdException w:name="Table List 8" w:semiHidden="1" w:unhideWhenUsed="1"/>
+    <w:lsdException w:name="Table 3D effects 1" w:semiHidden="1" w:unhideWhenUsed="1"/>
+    <w:lsdException w:name="Table 3D effects 2" w:semiHidden="1" w:unhideWhenUsed="1"/>
+    <w:lsdException w:name="Table 3D effects 3" w:semiHidden="1" w:unhideWhenUsed="1"/>
+    <w:lsdException w:name="Table Contemporary" w:semiHidden="1" w:unhideWhenUsed="1"/>
+    <w:lsdException w:name="Table Elegant" w:semiHidden="1" w:unhideWhenUsed="1"/>
+    <w:lsdException w:name="Table Professional" w:semiHidden="1" w:unhideWhenUsed="1"/>
+    <w:lsdException w:name="Table Subtle 1" w:semiHidden="1" w:unhideWhenUsed="1"/>
+    <w:lsdException w:name="Table Subtle 2" w:semiHidden="1" w:unhideWhenUsed="1"/>
+    <w:lsdException w:name="Table Web 1" w:semiHidden="1" w:unhideWhenUsed="1"/>
+    <w:lsdException w:name="Table Web 2" w:semiHidden="1" w:unhideWhenUsed="1"/>
+    <w:lsdException w:name="Table Web 3" w:semiHidden="1" w:unhideWhenUsed="1"/>
+    <w:lsdException w:name="Balloon Text" w:semiHidden="1" w:unhideWhenUsed="1"/>
+    <w:lsdException w:name="Table Grid" w:uiPriority="39"/>
+    <w:lsdException w:name="Table Theme" w:semiHidden="1" w:unhideWhenUsed="1"/>
+    <w:lsdException w:name="Placeholder Text" w:semiHidden="1"/>
+    <w:lsdException w:name="No Spacing" w:uiPriority="1" w:qFormat="1"/>
+    <w:lsdException w:name="Light Shading" w:uiPriority="60"/>
+    <w:lsdException w:name="Light List" w:uiPriority="61"/>
+    <w:lsdException w:name="Light Grid" w:uiPriority="62"/>
+    <w:lsdException w:name="Medium Shading 1" w:uiPriority="63"/>
+    <w:lsdException w:name="Medium Shading 2" w:uiPriority="64"/>
+    <w:lsdException w:name="Medium List 1" w:uiPriority="65"/>
+    <w:lsdException w:name="Medium List 2" w:uiPriority="66"/>
+    <w:lsdException w:name="Medium Grid 1" w:uiPriority="67"/>
+    <w:lsdException w:name="Medium Grid 2" w:uiPriority="68"/>
+    <w:lsdException w:name="Medium Grid 3" w:uiPriority="69"/>
+    <w:lsdException w:name="Dark List" w:uiPriority="70"/>
+    <w:lsdException w:name="Colorful Shading" w:uiPriority="71"/>
+    <w:lsdException w:name="Colorful List" w:uiPriority="72"/>
+    <w:lsdException w:name="Colorful Grid" w:uiPriority="73"/>
+    <w:lsdException w:name="Light Shading Accent 1" w:uiPriority="60"/>
+    <w:lsdException w:name="Light List Accent 1" w:uiPriority="61"/>
+    <w:lsdException w:name="Light Grid Accent 1" w:uiPriority="62"/>
+    <w:lsdException w:name="Medium Shading 1 Accent 1" w:uiPriority="63"/>
+    <w:lsdException w:name="Medium Shading 2 Accent 1" w:uiPriority="64"/>
+    <w:lsdException w:name="Medium List 1 Accent 1" w:uiPriority="65"/>
+    <w:lsdException w:name="Revision" w:semiHidden="1"/>
+    <w:lsdException w:name="List Paragraph" w:uiPriority="34" w:qFormat="1"/>
+    <w:lsdException w:name="Quote" w:uiPriority="29" w:qFormat="1"/>
+    <w:lsdException w:name="Intense Quote" w:uiPriority="30" w:qFormat="1"/>
+    <w:lsdException w:name="Medium List 2 Accent 1" w:uiPriority="66"/>
+    <w:lsdException w:name="Medium Grid 1 Accent 1" w:uiPriority="67"/>
+    <w:lsdException w:name="Medium Grid 2 Accent 1" w:uiPriority="68"/>
+    <w:lsdException w:name="Medium Grid 3 Accent 1" w:uiPriority="69"/>
+    <w:lsdException w:name="Dark List Accent 1" w:uiPriority="70"/>
+    <w:lsdException w:name="Colorful Shading Accent 1" w:uiPriority="71"/>
+    <w:lsdException w:name="Colorful List Accent 1" w:uiPriority="72"/>
+    <w:lsdException w:name="Colorful Grid Accent 1" w:uiPriority="73"/>
+    <w:lsdException w:name="Light Shading Accent 2" w:uiPriority="60"/>
+    <w:lsdException w:name="Light List Accent 2" w:uiPriority="61"/>
+    <w:lsdException w:name="Light Grid Accent 2" w:uiPriority="62"/>
+    <w:lsdException w:name="Medium Shading 1 Accent 2" w:uiPriority="63"/>
+    <w:lsdException w:name="Medium Shading 2 Accent 2" w:uiPriority="64"/>
+    <w:lsdException w:name="Medium List 1 Accent 2" w:uiPriority="65"/>
+    <w:lsdException w:name="Medium List 2 Accent 2" w:uiPriority="66"/>
+    <w:lsdException w:name="Medium Grid 1 Accent 2" w:uiPriority="67"/>
+    <w:lsdException w:name="Medium Grid 2 Accent 2" w:uiPriority="68"/>
+    <w:lsdException w:name="Medium Grid 3 Accent 2" w:uiPriority="69"/>
+    <w:lsdException w:name="Dark List Accent 2" w:uiPriority="70"/>
+    <w:lsdException w:name="Colorful Shading Accent 2" w:uiPriority="71"/>
+    <w:lsdException w:name="Colorful List Accent 2" w:uiPriority="72"/>
+    <w:lsdException w:name="Colorful Grid Accent 2" w:uiPriority="73"/>
+    <w:lsdException w:name="Light Shading Accent 3" w:uiPriority="60"/>
+    <w:lsdException w:name="Light List Accent 3" w:uiPriority="61"/>
+    <w:lsdException w:name="Light Grid Accent 3" w:uiPriority="62"/>
+    <w:lsdException w:name="Medium Shading 1 Accent 3" w:uiPriority="63"/>
+    <w:lsdException w:name="Medium Shading 2 Accent 3" w:uiPriority="64"/>
+    <w:lsdException w:name="Medium List 1 Accent 3" w:uiPriority="65"/>
+    <w:lsdException w:name="Medium List 2 Accent 3" w:uiPriority="66"/>
+    <w:lsdException w:name="Medium Grid 1 Accent 3" w:uiPriority="67"/>
+    <w:lsdException w:name="Medium Grid 2 Accent 3" w:uiPriority="68"/>
+    <w:lsdException w:name="Medium Grid 3 Accent 3" w:uiPriority="69"/>
+    <w:lsdException w:name="Dark List Accent 3" w:uiPriority="70"/>
+    <w:lsdException w:name="Colorful Shading Accent 3" w:uiPriority="71"/>
+    <w:lsdException w:name="Colorful List Accent 3" w:uiPriority="72"/>
+    <w:lsdException w:name="Colorful Grid Accent 3" w:uiPriority="73"/>
+    <w:lsdException w:name="Light Shading Accent 4" w:uiPriority="60"/>
+    <w:lsdException w:name="Light List Accent 4" w:uiPriority="61"/>
+    <w:lsdException w:name="Light Grid Accent 4" w:uiPriority="62"/>
+    <w:lsdException w:name="Medium Shading 1 Accent 4" w:uiPriority="63"/>
+    <w:lsdException w:name="Medium Shading 2 Accent 4" w:uiPriority="64"/>
+    <w:lsdException w:name="Medium List 1 Accent 4" w:uiPriority="65"/>
+    <w:lsdException w:name="Medium List 2 Accent 4" w:uiPriority="66"/>
+    <w:lsdException w:name="Medium Grid 1 Accent 4" w:uiPriority="67"/>
+    <w:lsdException w:name="Medium Grid 2 Accent 4" w:uiPriority="68"/>
+    <w:lsdException w:name="Medium Grid 3 Accent 4" w:uiPriority="69"/>
+    <w:lsdException w:name="Dark List Accent 4" w:uiPriority="70"/>
+    <w:lsdException w:name="Colorful Shading Accent 4" w:uiPriority="71"/>
+    <w:lsdException w:name="Colorful List Accent 4" w:uiPriority="72"/>
+    <w:lsdException w:name="Colorful Grid Accent 4" w:uiPriority="73"/>
+    <w:lsdException w:name="Light Shading Accent 5" w:uiPriority="60"/>
+    <w:lsdException w:name="Light List Accent 5" w:uiPriority="61"/>
+    <w:lsdException w:name="Light Grid Accent 5" w:uiPriority="62"/>
+    <w:lsdException w:name="Medium Shading 1 Accent 5" w:uiPriority="63"/>
+    <w:lsdException w:name="Medium Shading 2 Accent 5" w:uiPriority="64"/>
+    <w:lsdException w:name="Medium List 1 Accent 5" w:uiPriority="65"/>
+    <w:lsdException w:name="Medium List 2 Accent 5" w:uiPriority="66"/>
+    <w:lsdException w:name="Medium Grid 1 Accent 5" w:uiPriority="67"/>
+    <w:lsdException w:name="Medium Grid 2 Accent 5" w:uiPriority="68"/>
+    <w:lsdException w:name="Medium Grid 3 Accent 5" w:uiPriority="69"/>
+    <w:lsdException w:name="Dark List Accent 5" w:uiPriority="70"/>
+    <w:lsdException w:name="Colorful Shading Accent 5" w:uiPriority="71"/>
+    <w:lsdException w:name="Colorful List Accent 5" w:uiPriority="72"/>
+    <w:lsdException w:name="Colorful Grid Accent 5" w:uiPriority="73"/>
+    <w:lsdException w:name="Light Shading Accent 6" w:uiPriority="60"/>
+    <w:lsdException w:name="Light List Accent 6" w:uiPriority="61"/>
+    <w:lsdException w:name="Light Grid Accent 6" w:uiPriority="62"/>
+    <w:lsdException w:name="Medium Shading 1 Accent 6" w:uiPriority="63"/>
+    <w:lsdException w:name="Medium Shading 2 Accent 6" w:uiPriority="64"/>
+    <w:lsdException w:name="Medium List 1 Accent 6" w:uiPriority="65"/>
+    <w:lsdException w:name="Medium List 2 Accent 6" w:uiPriority="66"/>
+    <w:lsdException w:name="Medium Grid 1 Accent 6" w:uiPriority="67"/>
+    <w:lsdException w:name="Medium Grid 2 Accent 6" w:uiPriority="68"/>
+    <w:lsdException w:name="Medium Grid 3 Accent 6" w:uiPriority="69"/>
+    <w:lsdException w:name="Dark List Accent 6" w:uiPriority="70"/>
+    <w:lsdException w:name="Colorful Shading Accent 6" w:uiPriority="71"/>
+    <w:lsdException w:name="Colorful List Accent 6" w:uiPriority="72"/>
+    <w:lsdException w:name="Colorful Grid Accent 6" w:uiPriority="73"/>
+    <w:lsdException w:name="Subtle Emphasis" w:uiPriority="19" w:qFormat="1"/>
+    <w:lsdException w:name="Intense Emphasis" w:uiPriority="21" w:qFormat="1"/>
+    <w:lsdException w:name="Subtle Reference" w:uiPriority="31" w:qFormat="1"/>
+    <w:lsdException w:name="Intense Reference" w:uiPriority="32" w:qFormat="1"/>
+    <w:lsdException w:name="Book Title" w:uiPriority="33" w:qFormat="1"/>
+    <w:lsdException w:name="Bibliography" w:semiHidden="1" w:uiPriority="37" w:unhideWhenUsed="1"/>
+    <w:lsdException w:name="TOC Heading" w:semiHidden="1" w:uiPriority="39" w:unhideWhenUsed="1" w:qFormat="1"/>
+    <w:lsdException w:name="Plain Table 1" w:uiPriority="41"/>
+    <w:lsdException w:name="Plain Table 2" w:uiPriority="42"/>
+    <w:lsdException w:name="Plain Table 3" w:uiPriority="43"/>
+    <w:lsdException w:name="Plain Table 4" w:uiPriority="44"/>
+    <w:lsdException w:name="Plain Table 5" w:uiPriority="45"/>
+    <w:lsdException w:name="Grid Table Light" w:uiPriority="40"/>
+    <w:lsdException w:name="Grid Table 1 Light" w:uiPriority="46"/>
+    <w:lsdException w:name="Grid Table 2" w:uiPriority="47"/>
+    <w:lsdException w:name="Grid Table 3" w:uiPriority="48"/>
+    <w:lsdException w:name="Grid Table 4" w:uiPriority="49"/>
+    <w:lsdException w:name="Grid Table 5 Dark" w:uiPriority="50"/>
+    <w:lsdException w:name="Grid Table 6 Colorful" w:uiPriority="51"/>
+    <w:lsdException w:name="Grid Table 7 Colorful" w:uiPriority="52"/>
+    <w:lsdException w:name="Grid Table 1 Light Accent 1" w:uiPriority="46"/>
+    <w:lsdException w:name="Grid Table 2 Accent 1" w:uiPriority="47"/>
+    <w:lsdException w:name="Grid Table 3 Accent 1" w:uiPriority="48"/>
+    <w:lsdException w:name="Grid Table 4 Accent 1" w:uiPriority="49"/>
+    <w:lsdException w:name="Grid Table 5 Dark Accent 1" w:uiPriority="50"/>
+    <w:lsdException w:name="Grid Table 6 Colorful Accent 1" w:uiPriority="51"/>
+    <w:lsdException w:name="Grid Table 7 Colorful Accent 1" w:uiPriority="52"/>
+    <w:lsdException w:name="Grid Table 1 Light Accent 2" w:uiPriority="46"/>
+    <w:lsdException w:name="Grid Table 2 Accent 2" w:uiPriority="47"/>
+    <w:lsdException w:name="Grid Table 3 Accent 2" w:uiPriority="48"/>
+    <w:lsdException w:name="Grid Table 4 Accent 2" w:uiPriority="49"/>
+    <w:lsdException w:name="Grid Table 5 Dark Accent 2" w:uiPriority="50"/>
+    <w:lsdException w:name="Grid Table 6 Colorful Accent 2" w:uiPriority="51"/>
+    <w:lsdException w:name="Grid Table 7 Colorful Accent 2" w:uiPriority="52"/>
+    <w:lsdException w:name="Grid Table 1 Light Accent 3" w:uiPriority="46"/>
+    <w:lsdException w:name="Grid Table 2 Accent 3" w:uiPriority="47"/>
+    <w:lsdException w:name="Grid Table 3 Accent 3" w:uiPriority="48"/>
+    <w:lsdException w:name="Grid Table 4 Accent 3" w:uiPriority="49"/>
+    <w:lsdException w:name="Grid Table 5 Dark Accent 3" w:uiPriority="50"/>
+    <w:lsdException w:name="Grid Table 6 Colorful Accent 3" w:uiPriority="51"/>
+    <w:lsdException w:name="Grid Table 7 Colorful Accent 3" w:uiPriority="52"/>
+    <w:lsdException w:name="Grid Table 1 Light Accent 4" w:uiPriority="46"/>
+    <w:lsdException w:name="Grid Table 2 Accent 4" w:uiPriority="47"/>
+    <w:lsdException w:name="Grid Table 3 Accent 4" w:uiPriority="48"/>
+    <w:lsdException w:name="Grid Table 4 Accent 4" w:uiPriority="49"/>
+    <w:lsdException w:name="Grid Table 5 Dark Accent 4" w:uiPriority="50"/>
+    <w:lsdException w:name="Grid Table 6 Colorful Accent 4" w:uiPriority="51"/>
+    <w:lsdException w:name="Grid Table 7 Colorful Accent 4" w:uiPriority="52"/>
+    <w:lsdException w:name="Grid Table 1 Light Accent 5" w:uiPriority="46"/>
+    <w:lsdException w:name="Grid Table 2 Accent 5" w:uiPriority="47"/>
+    <w:lsdException w:name="Grid Table 3 Accent 5" w:uiPriority="48"/>
+    <w:lsdException w:name="Grid Table 4 Accent 5" w:uiPriority="49"/>
+    <w:lsdException w:name="Grid Table 5 Dark Accent 5" w:uiPriority="50"/>
+    <w:lsdException w:name="Grid Table 6 Colorful Accent 5" w:uiPriority="51"/>
+    <w:lsdException w:name="Grid Table 7 Colorful Accent 5" w:uiPriority="52"/>
+    <w:lsdException w:name="Grid Table 1 Light Accent 6" w:uiPriority="46"/>
+    <w:lsdException w:name="Grid Table 2 Accent 6" w:uiPriority="47"/>
+    <w:lsdException w:name="Grid Table 3 Accent 6" w:uiPriority="48"/>
+    <w:lsdException w:name="Grid Table 4 Accent 6" w:uiPriority="49"/>
+    <w:lsdException w:name="Grid Table 5 Dark Accent 6" w:uiPriority="50"/>
+    <w:lsdException w:name="Grid Table 6 Colorful Accent 6" w:uiPriority="51"/>
+    <w:lsdException w:name="Grid Table 7 Colorful Accent 6" w:uiPriority="52"/>
+    <w:lsdException w:name="List Table 1 Light" w:uiPriority="46"/>
+    <w:lsdException w:name="List Table 2" w:uiPriority="47"/>
+    <w:lsdException w:name="List Table 3" w:uiPriority="48"/>
+    <w:lsdException w:name="List Table 4" w:uiPriority="49"/>
+    <w:lsdException w:name="List Table 5 Dark" w:uiPriority="50"/>
+    <w:lsdException w:name="List Table 6 Colorful" w:uiPriority="51"/>
+    <w:lsdException w:name="List Table 7 Colorful" w:uiPriority="52"/>
+    <w:lsdException w:name="List Table 1 Light Accent 1" w:uiPriority="46"/>
+    <w:lsdException w:name="List Table 2 Accent 1" w:uiPriority="47"/>
+    <w:lsdException w:name="List Table 3 Accent 1" w:uiPriority="48"/>
+    <w:lsdException w:name="List Table 4 Accent 1" w:uiPriority="49"/>
+    <w:lsdException w:name="List Table 5 Dark Accent 1" w:uiPriority="50"/>
+    <w:lsdException w:name="List Table 6 Colorful Accent 1" w:uiPriority="51"/>
+    <w:lsdException w:name="List Table 7 Colorful Accent 1" w:uiPriority="52"/>
+    <w:lsdException w:name="List Table 1 Light Accent 2" w:uiPriority="46"/>
+    <w:lsdException w:name="List Table 2 Accent 2" w:uiPriority="47"/>
+    <w:lsdException w:name="List Table 3 Accent 2" w:uiPriority="48"/>
+    <w:lsdException w:name="List Table 4 Accent 2" w:uiPriority="49"/>
+    <w:lsdException w:name="List Table 5 Dark Accent 2" w:uiPriority="50"/>
+    <w:lsdException w:name="List Table 6 Colorful Accent 2" w:uiPriority="51"/>
+    <w:lsdException w:name="List Table 7 Colorful Accent 2" w:uiPriority="52"/>
+    <w:lsdException w:name="List Table 1 Light Accent 3" w:uiPriority="46"/>
+    <w:lsdException w:name="List Table 2 Accent 3" w:uiPriority="47"/>
+    <w:lsdException w:name="List Table 3 Accent 3" w:uiPriority="48"/>
+    <w:lsdException w:name="List Table 4 Accent 3" w:uiPriority="49"/>
+    <w:lsdException w:name="List Table 5 Dark Accent 3" w:uiPriority="50"/>
+    <w:lsdException w:name="List Table 6 Colorful Accent 3" w:uiPriority="51"/>
+    <w:lsdException w:name="List Table 7 Colorful Accent 3" w:uiPriority="52"/>
+    <w:lsdException w:name="List Table 1 Light Accent 4" w:uiPriority="46"/>
+    <w:lsdException w:name="List Table 2 Accent 4" w:uiPriority="47"/>
+    <w:lsdException w:name="List Table 3 Accent 4" w:uiPriority="48"/>
+    <w:lsdException w:name="List Table 4 Accent 4" w:uiPriority="49"/>
+    <w:lsdException w:name="List Table 5 Dark Accent 4" w:uiPriority="50"/>
+    <w:lsdException w:name="List Table 6 Colorful Accent 4" w:uiPriority="51"/>
+    <w:lsdException w:name="List Table 7 Colorful Accent 4" w:uiPriority="52"/>
+    <w:lsdException w:name="List Table 1 Light Accent 5" w:uiPriority="46"/>
+    <w:lsdException w:name="List Table 2 Accent 5" w:uiPriority="47"/>
+    <w:lsdException w:name="List Table 3 Accent 5" w:uiPriority="48"/>
+    <w:lsdException w:name="List Table 4 Accent 5" w:uiPriority="49"/>
+    <w:lsdException w:name="List Table 5 Dark Accent 5" w:uiPriority="50"/>
+    <w:lsdException w:name="List Table 6 Colorful Accent 5" w:uiPriority="51"/>
+    <w:lsdException w:name="List Table 7 Colorful Accent 5" w:uiPriority="52"/>
+    <w:lsdException w:name="List Table 1 Light Accent 6" w:uiPriority="46"/>
+    <w:lsdException w:name="List Table 2 Accent 6" w:uiPriority="47"/>
+    <w:lsdException w:name="List Table 3 Accent 6" w:uiPriority="48"/>
+    <w:lsdException w:name="List Table 4 Accent 6" w:uiPriority="49"/>
+    <w:lsdException w:name="List Table 5 Dark Accent 6" w:uiPriority="50"/>
+    <w:lsdException w:name="List Table 6 Colorful Accent 6" w:uiPriority="51"/>
+    <w:lsdException w:name="List Table 7 Colorful Accent 6" w:uiPriority="52"/>
+    <w:lsdException w:name="Mention" w:semiHidden="1" w:unhideWhenUsed="1"/>
+    <w:lsdException w:name="Smart Hyperlink" w:semiHidden="1" w:unhideWhenUsed="1"/>
+    <w:lsdException w:name="Hashtag" w:semiHidden="1" w:unhideWhenUsed="1"/>
+    <w:lsdException w:name="Unresolved Mention" w:semiHidden="1" w:unhideWhenUsed="1"/>
+    <w:lsdException w:name="Smart Link" w:semiHidden="1" w:unhideWhenUsed="1"/>
+  </w:latentStyles>
+  <w:style w:type="paragraph" w:default="1" w:styleId="Normal">
+    <w:name w:val="Normal"/>
+    <w:qFormat/>
+  </w:style>
+  <w:style w:type="character" w:default="1" w:styleId="DefaultParagraphFont">
+    <w:name w:val="Default Paragraph Font"/>
+    <w:uiPriority w:val="1"/>
+    <w:semiHidden/>
+    <w:unhideWhenUsed/>
+  </w:style>
+  <w:style w:type="table" w:default="1" w:styleId="TableNormal">
+    <w:name w:val="Normal Table"/>
+    <w:uiPriority w:val="99"/>
+    <w:semiHidden/>
+    <w:unhideWhenUsed/>
+    <w:tblPr>
+      <w:tblInd w:w="0" w:type="dxa"/>
+      <w:tblCellMar>
+        <w:top w:w="0" w:type="dxa"/>
+        <w:left w:w="108" w:type="dxa"/>
+        <w:bottom w:w="0" w:type="dxa"/>
+        <w:right w:w="108" w:type="dxa"/>
+      </w:tblCellMar>
+    </w:tblPr>
+  </w:style>
+  <w:style w:type="numbering" w:default="1" w:styleId="NoList">
+    <w:name w:val="No List"/>
+    <w:uiPriority w:val="99"/>
+    <w:semiHidden/>
+    <w:unhideWhenUsed/>
+  </w:style>
+  <w:style w:type="character" w:styleId="PlaceholderText">
+    <w:name w:val="Placeholder Text"/>
+    <w:basedOn w:val="DefaultParagraphFont"/>
+    <w:uiPriority w:val="99"/>
+    <w:semiHidden/>
+    <w:rsid w:val="008812CF"/>
+    <w:rPr>
+      <w:color w:val="808080"/>
+    </w:rPr>
+  </w:style>
+  <w:style w:type="paragraph" w:customStyle="1" w:styleId="F1FE63E1B55A428FA6A36F5873261515">
+    <w:name w:val="F1FE63E1B55A428FA6A36F5873261515"/>
+    <w:rsid w:val="008812CF"/>
+  </w:style>
+  <w:style w:type="paragraph" w:customStyle="1" w:styleId="E4C953CF9EF44B0896F009E78CA58E95">
+    <w:name w:val="E4C953CF9EF44B0896F009E78CA58E95"/>
+    <w:rsid w:val="008812CF"/>
+  </w:style>
+</w:styles>
+</file>
+
+<file path=word/glossary/webSettings.xml><?xml version="1.0" encoding="utf-8"?>
+<w:webSettings xmlns:mc="http://schemas.openxmlformats.org/markup-compatibility/2006" xmlns:r="http://schemas.openxmlformats.org/officeDocument/2006/relationships" xmlns:w="http://schemas.openxmlformats.org/wordprocessingml/2006/main" xmlns:w14="http://schemas.microsoft.com/office/word/2010/wordml" xmlns:w15="http://schemas.microsoft.com/office/word/2012/wordml" xmlns:w16cex="http://schemas.microsoft.com/office/word/2018/wordml/cex" xmlns:w16cid="http://schemas.microsoft.com/office/word/2016/wordml/cid" xmlns:w16="http://schemas.microsoft.com/office/word/2018/wordml" xmlns:w16sdtdh="http://schemas.microsoft.com/office/word/2020/wordml/sdtdatahash" xmlns:w16se="http://schemas.microsoft.com/office/word/2015/wordml/symex" mc:Ignorable="w14 w15 w16se w16cid w16 w16cex w16sdtdh">
+  <w:optimizeForBrowser/>
+  <w:allowPNG/>
+</w:webSettings>
 </file>
 
 <file path=word/theme/theme1.xml><?xml version="1.0" encoding="utf-8"?>

</xml_diff>